<commit_message>
Re-adding crc model files
</commit_message>
<xml_diff>
--- a/crcmodel.docx
+++ b/crcmodel.docx
@@ -510,8 +510,6 @@
         </w:rPr>
         <w:t>**USE THIS ONE IF YOU LIKE IT. OTHERWISE, PLEASE REMOVE THIS. THANK YOU.**</w:t>
       </w:r>
-      <w:bookmarkStart w:id="0" w:name="_GoBack"/>
-      <w:bookmarkEnd w:id="0"/>
     </w:p>
     <w:tbl>
       <w:tblPr>
@@ -1978,17 +1976,7 @@
                 <w:szCs w:val="24"/>
                 <w:shd w:val="clear" w:color="auto" w:fill="FFFFFF"/>
               </w:rPr>
-              <w:t>U</w:t>
-            </w:r>
-            <w:r>
-              <w:rPr>
-                <w:rFonts w:cstheme="minorHAnsi"/>
-                <w:color w:val="24292E"/>
-                <w:sz w:val="24"/>
-                <w:szCs w:val="24"/>
-                <w:shd w:val="clear" w:color="auto" w:fill="FFFFFF"/>
-              </w:rPr>
-              <w:t>ser</w:t>
+              <w:t>User</w:t>
             </w:r>
           </w:p>
           <w:p>
@@ -3340,6 +3328,30 @@
           <w:shd w:val="clear" w:color="auto" w:fill="FFFFFF"/>
         </w:rPr>
       </w:pPr>
+    </w:p>
+    <w:p>
+      <w:pPr>
+        <w:spacing w:after="0" w:line="276" w:lineRule="auto"/>
+        <w:rPr>
+          <w:rFonts w:cstheme="minorHAnsi"/>
+          <w:color w:val="24292E"/>
+          <w:sz w:val="24"/>
+          <w:szCs w:val="24"/>
+          <w:shd w:val="clear" w:color="auto" w:fill="FFFFFF"/>
+        </w:rPr>
+      </w:pPr>
+      <w:r>
+        <w:rPr>
+          <w:rFonts w:cstheme="minorHAnsi"/>
+          <w:color w:val="24292E"/>
+          <w:sz w:val="24"/>
+          <w:szCs w:val="24"/>
+          <w:shd w:val="clear" w:color="auto" w:fill="FFFFFF"/>
+        </w:rPr>
+        <w:t>Please edit me! (I mean the file)</w:t>
+      </w:r>
+      <w:bookmarkStart w:id="0" w:name="_GoBack"/>
+      <w:bookmarkEnd w:id="0"/>
     </w:p>
     <w:sectPr>
       <w:headerReference w:type="default" r:id="rId8"/>
@@ -3616,7 +3628,7 @@
             <w:i/>
             <w:noProof/>
           </w:rPr>
-          <w:t>1</w:t>
+          <w:t>4</w:t>
         </w:r>
         <w:r>
           <w:rPr>
@@ -5384,7 +5396,7 @@
 </file>
 
 <file path=customXml/itemProps1.xml><?xml version="1.0" encoding="utf-8"?>
-<ds:datastoreItem xmlns:ds="http://schemas.openxmlformats.org/officeDocument/2006/customXml" ds:itemID="{496EE3DE-76C8-4395-9253-6959BB035F05}">
+<ds:datastoreItem xmlns:ds="http://schemas.openxmlformats.org/officeDocument/2006/customXml" ds:itemID="{DA3B4CC4-65E8-4D7E-BD9E-4190CEF68743}">
   <ds:schemaRefs>
     <ds:schemaRef ds:uri="http://schemas.openxmlformats.org/officeDocument/2006/bibliography"/>
   </ds:schemaRefs>

</xml_diff>

<commit_message>
Modified the CRC model a bit
</commit_message>
<xml_diff>
--- a/crcmodel.docx
+++ b/crcmodel.docx
@@ -5,6 +5,7 @@
     <w:tbl>
       <w:tblPr>
         <w:tblStyle w:val="TableGrid"/>
+        <w:tblpPr w:leftFromText="180" w:rightFromText="180" w:vertAnchor="text" w:horzAnchor="margin" w:tblpY="-104"/>
         <w:tblW w:w="0" w:type="auto"/>
         <w:tblLook w:val="04A0" w:firstRow="1" w:lastRow="0" w:firstColumn="1" w:lastColumn="0" w:noHBand="0" w:noVBand="1"/>
       </w:tblPr>
@@ -42,7 +43,7 @@
                 <w:szCs w:val="24"/>
                 <w:shd w:val="clear" w:color="auto" w:fill="FFFFFF"/>
               </w:rPr>
-              <w:t>Users</w:t>
+              <w:t>User</w:t>
             </w:r>
           </w:p>
         </w:tc>
@@ -76,169 +77,584 @@
                 <w:szCs w:val="24"/>
                 <w:shd w:val="clear" w:color="auto" w:fill="FFFFFF"/>
               </w:rPr>
-              <w:t>Is able to register and log in to use application</w:t>
-            </w:r>
-          </w:p>
-          <w:p>
-            <w:pPr>
-              <w:pStyle w:val="ListParagraph"/>
-              <w:numPr>
-                <w:ilvl w:val="0"/>
-                <w:numId w:val="7"/>
-              </w:numPr>
-              <w:spacing w:line="276" w:lineRule="auto"/>
-              <w:rPr>
-                <w:rFonts w:cstheme="minorHAnsi"/>
-                <w:color w:val="24292E"/>
-                <w:sz w:val="24"/>
-                <w:szCs w:val="24"/>
-                <w:shd w:val="clear" w:color="auto" w:fill="FFFFFF"/>
-              </w:rPr>
-            </w:pPr>
-            <w:r>
-              <w:rPr>
-                <w:rFonts w:cstheme="minorHAnsi"/>
-                <w:color w:val="24292E"/>
-                <w:sz w:val="24"/>
-                <w:szCs w:val="24"/>
-                <w:shd w:val="clear" w:color="auto" w:fill="FFFFFF"/>
-              </w:rPr>
-              <w:t>Can be a student, a TA, or a Professor</w:t>
-            </w:r>
-          </w:p>
-          <w:p>
-            <w:pPr>
-              <w:pStyle w:val="ListParagraph"/>
-              <w:numPr>
-                <w:ilvl w:val="0"/>
-                <w:numId w:val="7"/>
-              </w:numPr>
-              <w:spacing w:line="276" w:lineRule="auto"/>
-              <w:rPr>
-                <w:rFonts w:cstheme="minorHAnsi"/>
-                <w:color w:val="24292E"/>
-                <w:sz w:val="24"/>
-                <w:szCs w:val="24"/>
-                <w:shd w:val="clear" w:color="auto" w:fill="FFFFFF"/>
-              </w:rPr>
-            </w:pPr>
-            <w:r>
-              <w:rPr>
-                <w:rFonts w:cstheme="minorHAnsi"/>
-                <w:color w:val="24292E"/>
-                <w:sz w:val="24"/>
-                <w:szCs w:val="24"/>
-                <w:shd w:val="clear" w:color="auto" w:fill="FFFFFF"/>
-              </w:rPr>
-              <w:t>Can find a chatroom by course code, semester, year and enter it to communicate with fellow classmates</w:t>
-            </w:r>
-          </w:p>
-          <w:p>
-            <w:pPr>
-              <w:pStyle w:val="ListParagraph"/>
-              <w:numPr>
-                <w:ilvl w:val="0"/>
-                <w:numId w:val="7"/>
-              </w:numPr>
-              <w:spacing w:line="276" w:lineRule="auto"/>
-              <w:rPr>
-                <w:rFonts w:cstheme="minorHAnsi"/>
-                <w:color w:val="24292E"/>
-                <w:sz w:val="24"/>
-                <w:szCs w:val="24"/>
-                <w:shd w:val="clear" w:color="auto" w:fill="FFFFFF"/>
-              </w:rPr>
-            </w:pPr>
-            <w:r>
-              <w:rPr>
-                <w:rFonts w:cstheme="minorHAnsi"/>
-                <w:color w:val="24292E"/>
-                <w:sz w:val="24"/>
-                <w:szCs w:val="24"/>
-                <w:shd w:val="clear" w:color="auto" w:fill="FFFFFF"/>
-              </w:rPr>
-              <w:t>Can be set as a chatroom manager</w:t>
-            </w:r>
-          </w:p>
-          <w:p>
-            <w:pPr>
-              <w:pStyle w:val="ListParagraph"/>
-              <w:numPr>
-                <w:ilvl w:val="0"/>
-                <w:numId w:val="7"/>
-              </w:numPr>
-              <w:spacing w:line="276" w:lineRule="auto"/>
-              <w:rPr>
-                <w:rFonts w:cstheme="minorHAnsi"/>
-                <w:color w:val="24292E"/>
-                <w:sz w:val="24"/>
-                <w:szCs w:val="24"/>
-                <w:shd w:val="clear" w:color="auto" w:fill="FFFFFF"/>
-              </w:rPr>
-            </w:pPr>
-            <w:r>
-              <w:rPr>
-                <w:rFonts w:cstheme="minorHAnsi"/>
-                <w:color w:val="24292E"/>
-                <w:sz w:val="24"/>
-                <w:szCs w:val="24"/>
-                <w:shd w:val="clear" w:color="auto" w:fill="FFFFFF"/>
-              </w:rPr>
-              <w:t>Is able to see chatting histories and chat in chatroom to be able to communicate casually with classmates</w:t>
-            </w:r>
-          </w:p>
-          <w:p>
-            <w:pPr>
-              <w:pStyle w:val="ListParagraph"/>
-              <w:numPr>
-                <w:ilvl w:val="0"/>
-                <w:numId w:val="7"/>
-              </w:numPr>
-              <w:spacing w:line="276" w:lineRule="auto"/>
-              <w:rPr>
-                <w:rFonts w:cstheme="minorHAnsi"/>
-                <w:color w:val="24292E"/>
-                <w:sz w:val="24"/>
-                <w:szCs w:val="24"/>
-                <w:shd w:val="clear" w:color="auto" w:fill="FFFFFF"/>
-              </w:rPr>
-            </w:pPr>
-            <w:r>
-              <w:rPr>
-                <w:rFonts w:cstheme="minorHAnsi"/>
-                <w:color w:val="24292E"/>
-                <w:sz w:val="24"/>
-                <w:szCs w:val="24"/>
-                <w:shd w:val="clear" w:color="auto" w:fill="FFFFFF"/>
-              </w:rPr>
-              <w:t>Is able to post questions for others to answer</w:t>
-            </w:r>
-          </w:p>
-          <w:p>
-            <w:pPr>
-              <w:pStyle w:val="ListParagraph"/>
-              <w:numPr>
-                <w:ilvl w:val="0"/>
-                <w:numId w:val="7"/>
-              </w:numPr>
-              <w:spacing w:line="276" w:lineRule="auto"/>
-              <w:rPr>
-                <w:rFonts w:cstheme="minorHAnsi"/>
-                <w:color w:val="24292E"/>
-                <w:sz w:val="24"/>
-                <w:szCs w:val="24"/>
-                <w:shd w:val="clear" w:color="auto" w:fill="FFFFFF"/>
-              </w:rPr>
-            </w:pPr>
-            <w:r>
-              <w:rPr>
-                <w:rFonts w:cstheme="minorHAnsi"/>
-                <w:color w:val="24292E"/>
-                <w:sz w:val="24"/>
-                <w:szCs w:val="24"/>
-                <w:shd w:val="clear" w:color="auto" w:fill="FFFFFF"/>
-              </w:rPr>
-              <w:t>Is able to click on other users to be able to private message them</w:t>
+              <w:t>Username</w:t>
+            </w:r>
+          </w:p>
+          <w:p>
+            <w:pPr>
+              <w:pStyle w:val="ListParagraph"/>
+              <w:numPr>
+                <w:ilvl w:val="0"/>
+                <w:numId w:val="7"/>
+              </w:numPr>
+              <w:spacing w:line="276" w:lineRule="auto"/>
+              <w:rPr>
+                <w:rFonts w:cstheme="minorHAnsi"/>
+                <w:color w:val="24292E"/>
+                <w:sz w:val="24"/>
+                <w:szCs w:val="24"/>
+                <w:shd w:val="clear" w:color="auto" w:fill="FFFFFF"/>
+              </w:rPr>
+            </w:pPr>
+            <w:r>
+              <w:rPr>
+                <w:rFonts w:cstheme="minorHAnsi"/>
+                <w:color w:val="24292E"/>
+                <w:sz w:val="24"/>
+                <w:szCs w:val="24"/>
+                <w:shd w:val="clear" w:color="auto" w:fill="FFFFFF"/>
+              </w:rPr>
+              <w:t>Major</w:t>
+            </w:r>
+          </w:p>
+          <w:p>
+            <w:pPr>
+              <w:pStyle w:val="ListParagraph"/>
+              <w:numPr>
+                <w:ilvl w:val="0"/>
+                <w:numId w:val="7"/>
+              </w:numPr>
+              <w:spacing w:line="276" w:lineRule="auto"/>
+              <w:rPr>
+                <w:rFonts w:cstheme="minorHAnsi"/>
+                <w:color w:val="24292E"/>
+                <w:sz w:val="24"/>
+                <w:szCs w:val="24"/>
+                <w:shd w:val="clear" w:color="auto" w:fill="FFFFFF"/>
+              </w:rPr>
+            </w:pPr>
+            <w:r>
+              <w:rPr>
+                <w:rFonts w:cstheme="minorHAnsi"/>
+                <w:color w:val="24292E"/>
+                <w:sz w:val="24"/>
+                <w:szCs w:val="24"/>
+                <w:shd w:val="clear" w:color="auto" w:fill="FFFFFF"/>
+              </w:rPr>
+              <w:t>School</w:t>
+            </w:r>
+          </w:p>
+          <w:p>
+            <w:pPr>
+              <w:pStyle w:val="ListParagraph"/>
+              <w:numPr>
+                <w:ilvl w:val="0"/>
+                <w:numId w:val="7"/>
+              </w:numPr>
+              <w:spacing w:line="276" w:lineRule="auto"/>
+              <w:rPr>
+                <w:rFonts w:cstheme="minorHAnsi"/>
+                <w:color w:val="24292E"/>
+                <w:sz w:val="24"/>
+                <w:szCs w:val="24"/>
+                <w:shd w:val="clear" w:color="auto" w:fill="FFFFFF"/>
+              </w:rPr>
+            </w:pPr>
+            <w:r>
+              <w:rPr>
+                <w:rFonts w:cstheme="minorHAnsi"/>
+                <w:color w:val="24292E"/>
+                <w:sz w:val="24"/>
+                <w:szCs w:val="24"/>
+                <w:shd w:val="clear" w:color="auto" w:fill="FFFFFF"/>
+              </w:rPr>
+              <w:t>Current Year</w:t>
+            </w:r>
+          </w:p>
+          <w:p>
+            <w:pPr>
+              <w:pStyle w:val="ListParagraph"/>
+              <w:numPr>
+                <w:ilvl w:val="0"/>
+                <w:numId w:val="7"/>
+              </w:numPr>
+              <w:spacing w:line="276" w:lineRule="auto"/>
+              <w:rPr>
+                <w:rFonts w:cstheme="minorHAnsi"/>
+                <w:color w:val="24292E"/>
+                <w:sz w:val="24"/>
+                <w:szCs w:val="24"/>
+                <w:shd w:val="clear" w:color="auto" w:fill="FFFFFF"/>
+              </w:rPr>
+            </w:pPr>
+            <w:r>
+              <w:rPr>
+                <w:rFonts w:cstheme="minorHAnsi"/>
+                <w:color w:val="24292E"/>
+                <w:sz w:val="24"/>
+                <w:szCs w:val="24"/>
+                <w:shd w:val="clear" w:color="auto" w:fill="FFFFFF"/>
+              </w:rPr>
+              <w:t>Resume</w:t>
+            </w:r>
+          </w:p>
+          <w:p>
+            <w:pPr>
+              <w:pStyle w:val="ListParagraph"/>
+              <w:numPr>
+                <w:ilvl w:val="0"/>
+                <w:numId w:val="7"/>
+              </w:numPr>
+              <w:spacing w:line="276" w:lineRule="auto"/>
+              <w:rPr>
+                <w:rFonts w:cstheme="minorHAnsi"/>
+                <w:color w:val="24292E"/>
+                <w:sz w:val="24"/>
+                <w:szCs w:val="24"/>
+                <w:shd w:val="clear" w:color="auto" w:fill="FFFFFF"/>
+              </w:rPr>
+            </w:pPr>
+            <w:r>
+              <w:rPr>
+                <w:rFonts w:cstheme="minorHAnsi"/>
+                <w:color w:val="24292E"/>
+                <w:sz w:val="24"/>
+                <w:szCs w:val="24"/>
+                <w:shd w:val="clear" w:color="auto" w:fill="FFFFFF"/>
+              </w:rPr>
+              <w:t>Profile Pic</w:t>
+            </w:r>
+          </w:p>
+          <w:p>
+            <w:pPr>
+              <w:pStyle w:val="ListParagraph"/>
+              <w:numPr>
+                <w:ilvl w:val="0"/>
+                <w:numId w:val="7"/>
+              </w:numPr>
+              <w:spacing w:line="276" w:lineRule="auto"/>
+              <w:rPr>
+                <w:rFonts w:cstheme="minorHAnsi"/>
+                <w:color w:val="24292E"/>
+                <w:sz w:val="24"/>
+                <w:szCs w:val="24"/>
+                <w:shd w:val="clear" w:color="auto" w:fill="FFFFFF"/>
+              </w:rPr>
+            </w:pPr>
+            <w:r>
+              <w:rPr>
+                <w:rFonts w:cstheme="minorHAnsi"/>
+                <w:color w:val="24292E"/>
+                <w:sz w:val="24"/>
+                <w:szCs w:val="24"/>
+                <w:shd w:val="clear" w:color="auto" w:fill="FFFFFF"/>
+              </w:rPr>
+              <w:t>Phone number</w:t>
+            </w:r>
+          </w:p>
+          <w:p>
+            <w:pPr>
+              <w:pStyle w:val="ListParagraph"/>
+              <w:numPr>
+                <w:ilvl w:val="0"/>
+                <w:numId w:val="7"/>
+              </w:numPr>
+              <w:spacing w:line="276" w:lineRule="auto"/>
+              <w:rPr>
+                <w:rFonts w:cstheme="minorHAnsi"/>
+                <w:color w:val="24292E"/>
+                <w:sz w:val="24"/>
+                <w:szCs w:val="24"/>
+                <w:shd w:val="clear" w:color="auto" w:fill="FFFFFF"/>
+              </w:rPr>
+            </w:pPr>
+            <w:r>
+              <w:rPr>
+                <w:rFonts w:cstheme="minorHAnsi"/>
+                <w:color w:val="24292E"/>
+                <w:sz w:val="24"/>
+                <w:szCs w:val="24"/>
+                <w:shd w:val="clear" w:color="auto" w:fill="FFFFFF"/>
+              </w:rPr>
+              <w:t>Register as a user</w:t>
+            </w:r>
+          </w:p>
+          <w:p>
+            <w:pPr>
+              <w:pStyle w:val="ListParagraph"/>
+              <w:numPr>
+                <w:ilvl w:val="0"/>
+                <w:numId w:val="7"/>
+              </w:numPr>
+              <w:spacing w:line="276" w:lineRule="auto"/>
+              <w:rPr>
+                <w:rFonts w:cstheme="minorHAnsi"/>
+                <w:color w:val="24292E"/>
+                <w:sz w:val="24"/>
+                <w:szCs w:val="24"/>
+                <w:shd w:val="clear" w:color="auto" w:fill="FFFFFF"/>
+              </w:rPr>
+            </w:pPr>
+            <w:r>
+              <w:rPr>
+                <w:rFonts w:cstheme="minorHAnsi"/>
+                <w:color w:val="24292E"/>
+                <w:sz w:val="24"/>
+                <w:szCs w:val="24"/>
+                <w:shd w:val="clear" w:color="auto" w:fill="FFFFFF"/>
+              </w:rPr>
+              <w:t>L</w:t>
+            </w:r>
+            <w:r>
+              <w:rPr>
+                <w:rFonts w:cstheme="minorHAnsi"/>
+                <w:color w:val="24292E"/>
+                <w:sz w:val="24"/>
+                <w:szCs w:val="24"/>
+                <w:shd w:val="clear" w:color="auto" w:fill="FFFFFF"/>
+              </w:rPr>
+              <w:t>og in</w:t>
+            </w:r>
+          </w:p>
+          <w:p>
+            <w:pPr>
+              <w:pStyle w:val="ListParagraph"/>
+              <w:numPr>
+                <w:ilvl w:val="0"/>
+                <w:numId w:val="7"/>
+              </w:numPr>
+              <w:spacing w:line="276" w:lineRule="auto"/>
+              <w:rPr>
+                <w:rFonts w:cstheme="minorHAnsi"/>
+                <w:color w:val="24292E"/>
+                <w:sz w:val="24"/>
+                <w:szCs w:val="24"/>
+                <w:shd w:val="clear" w:color="auto" w:fill="FFFFFF"/>
+              </w:rPr>
+            </w:pPr>
+            <w:r>
+              <w:rPr>
+                <w:rFonts w:cstheme="minorHAnsi"/>
+                <w:color w:val="24292E"/>
+                <w:sz w:val="24"/>
+                <w:szCs w:val="24"/>
+                <w:shd w:val="clear" w:color="auto" w:fill="FFFFFF"/>
+              </w:rPr>
+              <w:t>Search Chatroom by course code, semester, year</w:t>
+            </w:r>
+          </w:p>
+          <w:p>
+            <w:pPr>
+              <w:pStyle w:val="ListParagraph"/>
+              <w:numPr>
+                <w:ilvl w:val="0"/>
+                <w:numId w:val="7"/>
+              </w:numPr>
+              <w:spacing w:line="276" w:lineRule="auto"/>
+              <w:rPr>
+                <w:rFonts w:cstheme="minorHAnsi"/>
+                <w:color w:val="24292E"/>
+                <w:sz w:val="24"/>
+                <w:szCs w:val="24"/>
+                <w:shd w:val="clear" w:color="auto" w:fill="FFFFFF"/>
+              </w:rPr>
+            </w:pPr>
+            <w:r>
+              <w:rPr>
+                <w:rFonts w:cstheme="minorHAnsi"/>
+                <w:color w:val="24292E"/>
+                <w:sz w:val="24"/>
+                <w:szCs w:val="24"/>
+                <w:shd w:val="clear" w:color="auto" w:fill="FFFFFF"/>
+              </w:rPr>
+              <w:t>Set as a professor enrolled in course</w:t>
+            </w:r>
+          </w:p>
+          <w:p>
+            <w:pPr>
+              <w:pStyle w:val="ListParagraph"/>
+              <w:numPr>
+                <w:ilvl w:val="0"/>
+                <w:numId w:val="7"/>
+              </w:numPr>
+              <w:spacing w:line="276" w:lineRule="auto"/>
+              <w:rPr>
+                <w:rFonts w:cstheme="minorHAnsi"/>
+                <w:color w:val="24292E"/>
+                <w:sz w:val="24"/>
+                <w:szCs w:val="24"/>
+                <w:shd w:val="clear" w:color="auto" w:fill="FFFFFF"/>
+              </w:rPr>
+            </w:pPr>
+            <w:r>
+              <w:rPr>
+                <w:rFonts w:cstheme="minorHAnsi"/>
+                <w:color w:val="24292E"/>
+                <w:sz w:val="24"/>
+                <w:szCs w:val="24"/>
+                <w:shd w:val="clear" w:color="auto" w:fill="FFFFFF"/>
+              </w:rPr>
+              <w:t>Set as a TA enrolled in course</w:t>
+            </w:r>
+          </w:p>
+          <w:p>
+            <w:pPr>
+              <w:pStyle w:val="ListParagraph"/>
+              <w:numPr>
+                <w:ilvl w:val="0"/>
+                <w:numId w:val="7"/>
+              </w:numPr>
+              <w:spacing w:line="276" w:lineRule="auto"/>
+              <w:rPr>
+                <w:rFonts w:cstheme="minorHAnsi"/>
+                <w:color w:val="24292E"/>
+                <w:sz w:val="24"/>
+                <w:szCs w:val="24"/>
+                <w:shd w:val="clear" w:color="auto" w:fill="FFFFFF"/>
+              </w:rPr>
+            </w:pPr>
+            <w:r>
+              <w:rPr>
+                <w:rFonts w:cstheme="minorHAnsi"/>
+                <w:color w:val="24292E"/>
+                <w:sz w:val="24"/>
+                <w:szCs w:val="24"/>
+                <w:shd w:val="clear" w:color="auto" w:fill="FFFFFF"/>
+              </w:rPr>
+              <w:t>(Default – student enrolled in course)</w:t>
+            </w:r>
+          </w:p>
+          <w:p>
+            <w:pPr>
+              <w:pStyle w:val="ListParagraph"/>
+              <w:numPr>
+                <w:ilvl w:val="0"/>
+                <w:numId w:val="7"/>
+              </w:numPr>
+              <w:spacing w:line="276" w:lineRule="auto"/>
+              <w:rPr>
+                <w:rFonts w:cstheme="minorHAnsi"/>
+                <w:color w:val="24292E"/>
+                <w:sz w:val="24"/>
+                <w:szCs w:val="24"/>
+                <w:shd w:val="clear" w:color="auto" w:fill="FFFFFF"/>
+              </w:rPr>
+            </w:pPr>
+            <w:r>
+              <w:rPr>
+                <w:rFonts w:cstheme="minorHAnsi"/>
+                <w:color w:val="24292E"/>
+                <w:sz w:val="24"/>
+                <w:szCs w:val="24"/>
+                <w:shd w:val="clear" w:color="auto" w:fill="FFFFFF"/>
+              </w:rPr>
+              <w:t>Inside chatroom, set as chatroom manager (by other managers)</w:t>
+            </w:r>
+          </w:p>
+          <w:p>
+            <w:pPr>
+              <w:pStyle w:val="ListParagraph"/>
+              <w:numPr>
+                <w:ilvl w:val="0"/>
+                <w:numId w:val="7"/>
+              </w:numPr>
+              <w:spacing w:line="276" w:lineRule="auto"/>
+              <w:rPr>
+                <w:rFonts w:cstheme="minorHAnsi"/>
+                <w:color w:val="24292E"/>
+                <w:sz w:val="24"/>
+                <w:szCs w:val="24"/>
+                <w:shd w:val="clear" w:color="auto" w:fill="FFFFFF"/>
+              </w:rPr>
+            </w:pPr>
+            <w:r>
+              <w:rPr>
+                <w:rFonts w:cstheme="minorHAnsi"/>
+                <w:color w:val="24292E"/>
+                <w:sz w:val="24"/>
+                <w:szCs w:val="24"/>
+                <w:shd w:val="clear" w:color="auto" w:fill="FFFFFF"/>
+              </w:rPr>
+              <w:t>Enroll into chatroom to communicate with fellow classmates</w:t>
+            </w:r>
+          </w:p>
+          <w:p>
+            <w:pPr>
+              <w:pStyle w:val="ListParagraph"/>
+              <w:numPr>
+                <w:ilvl w:val="0"/>
+                <w:numId w:val="7"/>
+              </w:numPr>
+              <w:spacing w:line="276" w:lineRule="auto"/>
+              <w:rPr>
+                <w:rFonts w:cstheme="minorHAnsi"/>
+                <w:color w:val="24292E"/>
+                <w:sz w:val="24"/>
+                <w:szCs w:val="24"/>
+                <w:shd w:val="clear" w:color="auto" w:fill="FFFFFF"/>
+              </w:rPr>
+            </w:pPr>
+            <w:r>
+              <w:rPr>
+                <w:rFonts w:cstheme="minorHAnsi"/>
+                <w:color w:val="24292E"/>
+                <w:sz w:val="24"/>
+                <w:szCs w:val="24"/>
+                <w:shd w:val="clear" w:color="auto" w:fill="FFFFFF"/>
+              </w:rPr>
+              <w:t>Check chatting histories</w:t>
+            </w:r>
+          </w:p>
+          <w:p>
+            <w:pPr>
+              <w:pStyle w:val="ListParagraph"/>
+              <w:numPr>
+                <w:ilvl w:val="0"/>
+                <w:numId w:val="7"/>
+              </w:numPr>
+              <w:spacing w:line="276" w:lineRule="auto"/>
+              <w:rPr>
+                <w:rFonts w:cstheme="minorHAnsi"/>
+                <w:color w:val="24292E"/>
+                <w:sz w:val="24"/>
+                <w:szCs w:val="24"/>
+                <w:shd w:val="clear" w:color="auto" w:fill="FFFFFF"/>
+              </w:rPr>
+            </w:pPr>
+            <w:r>
+              <w:rPr>
+                <w:rFonts w:cstheme="minorHAnsi"/>
+                <w:color w:val="24292E"/>
+                <w:sz w:val="24"/>
+                <w:szCs w:val="24"/>
+                <w:shd w:val="clear" w:color="auto" w:fill="FFFFFF"/>
+              </w:rPr>
+              <w:t>Chat in chatroom [casually with classmates]</w:t>
+            </w:r>
+          </w:p>
+          <w:p>
+            <w:pPr>
+              <w:pStyle w:val="ListParagraph"/>
+              <w:numPr>
+                <w:ilvl w:val="0"/>
+                <w:numId w:val="7"/>
+              </w:numPr>
+              <w:spacing w:line="276" w:lineRule="auto"/>
+              <w:rPr>
+                <w:rFonts w:cstheme="minorHAnsi"/>
+                <w:color w:val="24292E"/>
+                <w:sz w:val="24"/>
+                <w:szCs w:val="24"/>
+                <w:shd w:val="clear" w:color="auto" w:fill="FFFFFF"/>
+              </w:rPr>
+            </w:pPr>
+            <w:r>
+              <w:rPr>
+                <w:rFonts w:cstheme="minorHAnsi"/>
+                <w:color w:val="24292E"/>
+                <w:sz w:val="24"/>
+                <w:szCs w:val="24"/>
+                <w:shd w:val="clear" w:color="auto" w:fill="FFFFFF"/>
+              </w:rPr>
+              <w:t>Post questions</w:t>
+            </w:r>
+          </w:p>
+          <w:p>
+            <w:pPr>
+              <w:pStyle w:val="ListParagraph"/>
+              <w:numPr>
+                <w:ilvl w:val="0"/>
+                <w:numId w:val="7"/>
+              </w:numPr>
+              <w:spacing w:line="276" w:lineRule="auto"/>
+              <w:rPr>
+                <w:rFonts w:cstheme="minorHAnsi"/>
+                <w:color w:val="24292E"/>
+                <w:sz w:val="24"/>
+                <w:szCs w:val="24"/>
+                <w:shd w:val="clear" w:color="auto" w:fill="FFFFFF"/>
+              </w:rPr>
+            </w:pPr>
+            <w:r>
+              <w:rPr>
+                <w:rFonts w:cstheme="minorHAnsi"/>
+                <w:color w:val="24292E"/>
+                <w:sz w:val="24"/>
+                <w:szCs w:val="24"/>
+                <w:shd w:val="clear" w:color="auto" w:fill="FFFFFF"/>
+              </w:rPr>
+              <w:t>Answer questions</w:t>
+            </w:r>
+          </w:p>
+          <w:p>
+            <w:pPr>
+              <w:pStyle w:val="ListParagraph"/>
+              <w:numPr>
+                <w:ilvl w:val="0"/>
+                <w:numId w:val="7"/>
+              </w:numPr>
+              <w:spacing w:line="276" w:lineRule="auto"/>
+              <w:rPr>
+                <w:rFonts w:cstheme="minorHAnsi"/>
+                <w:color w:val="24292E"/>
+                <w:sz w:val="24"/>
+                <w:szCs w:val="24"/>
+                <w:shd w:val="clear" w:color="auto" w:fill="FFFFFF"/>
+              </w:rPr>
+            </w:pPr>
+            <w:r>
+              <w:rPr>
+                <w:rFonts w:cstheme="minorHAnsi"/>
+                <w:color w:val="24292E"/>
+                <w:sz w:val="24"/>
+                <w:szCs w:val="24"/>
+                <w:shd w:val="clear" w:color="auto" w:fill="FFFFFF"/>
+              </w:rPr>
+              <w:t>Click on other registered users</w:t>
+            </w:r>
+          </w:p>
+          <w:p>
+            <w:pPr>
+              <w:pStyle w:val="ListParagraph"/>
+              <w:numPr>
+                <w:ilvl w:val="0"/>
+                <w:numId w:val="7"/>
+              </w:numPr>
+              <w:spacing w:line="276" w:lineRule="auto"/>
+              <w:rPr>
+                <w:rFonts w:cstheme="minorHAnsi"/>
+                <w:color w:val="24292E"/>
+                <w:sz w:val="24"/>
+                <w:szCs w:val="24"/>
+                <w:shd w:val="clear" w:color="auto" w:fill="FFFFFF"/>
+              </w:rPr>
+            </w:pPr>
+            <w:r>
+              <w:rPr>
+                <w:rFonts w:cstheme="minorHAnsi"/>
+                <w:color w:val="24292E"/>
+                <w:sz w:val="24"/>
+                <w:szCs w:val="24"/>
+                <w:shd w:val="clear" w:color="auto" w:fill="FFFFFF"/>
+              </w:rPr>
+              <w:t>Send private messages to other users</w:t>
+            </w:r>
+          </w:p>
+          <w:p>
+            <w:pPr>
+              <w:pStyle w:val="ListParagraph"/>
+              <w:numPr>
+                <w:ilvl w:val="0"/>
+                <w:numId w:val="7"/>
+              </w:numPr>
+              <w:spacing w:line="276" w:lineRule="auto"/>
+              <w:rPr>
+                <w:rFonts w:cstheme="minorHAnsi"/>
+                <w:color w:val="24292E"/>
+                <w:sz w:val="24"/>
+                <w:szCs w:val="24"/>
+                <w:shd w:val="clear" w:color="auto" w:fill="FFFFFF"/>
+              </w:rPr>
+            </w:pPr>
+            <w:r>
+              <w:rPr>
+                <w:rFonts w:cstheme="minorHAnsi"/>
+                <w:color w:val="24292E"/>
+                <w:sz w:val="24"/>
+                <w:szCs w:val="24"/>
+                <w:shd w:val="clear" w:color="auto" w:fill="FFFFFF"/>
+              </w:rPr>
+              <w:t>Adopt an answer to resolve post</w:t>
             </w:r>
           </w:p>
           <w:p>
@@ -292,169 +708,142 @@
                 <w:szCs w:val="24"/>
                 <w:shd w:val="clear" w:color="auto" w:fill="FFFFFF"/>
               </w:rPr>
-              <w:t>Can search for chatrooms for a specific post using keywords to be able to find a particular past post</w:t>
-            </w:r>
-          </w:p>
-          <w:p>
-            <w:pPr>
-              <w:pStyle w:val="ListParagraph"/>
-              <w:numPr>
-                <w:ilvl w:val="0"/>
-                <w:numId w:val="7"/>
-              </w:numPr>
-              <w:spacing w:line="276" w:lineRule="auto"/>
-              <w:rPr>
-                <w:rFonts w:cstheme="minorHAnsi"/>
-                <w:color w:val="24292E"/>
-                <w:sz w:val="24"/>
-                <w:szCs w:val="24"/>
-                <w:shd w:val="clear" w:color="auto" w:fill="FFFFFF"/>
-              </w:rPr>
-            </w:pPr>
-            <w:r>
-              <w:rPr>
-                <w:rFonts w:cstheme="minorHAnsi"/>
-                <w:color w:val="24292E"/>
-                <w:sz w:val="24"/>
-                <w:szCs w:val="24"/>
-                <w:shd w:val="clear" w:color="auto" w:fill="FFFFFF"/>
-              </w:rPr>
-              <w:t>Has the ability to send message as anonymous to hide identity</w:t>
-            </w:r>
-          </w:p>
-          <w:p>
-            <w:pPr>
-              <w:pStyle w:val="ListParagraph"/>
-              <w:numPr>
-                <w:ilvl w:val="0"/>
-                <w:numId w:val="7"/>
-              </w:numPr>
-              <w:spacing w:line="276" w:lineRule="auto"/>
-              <w:rPr>
-                <w:rFonts w:cstheme="minorHAnsi"/>
-                <w:color w:val="24292E"/>
-                <w:sz w:val="24"/>
-                <w:szCs w:val="24"/>
-                <w:shd w:val="clear" w:color="auto" w:fill="FFFFFF"/>
-              </w:rPr>
-            </w:pPr>
-            <w:r>
-              <w:rPr>
-                <w:rFonts w:cstheme="minorHAnsi"/>
-                <w:color w:val="24292E"/>
-                <w:sz w:val="24"/>
-                <w:szCs w:val="24"/>
-                <w:shd w:val="clear" w:color="auto" w:fill="FFFFFF"/>
-              </w:rPr>
-              <w:t>Can filter and see important notices/reminders in chatrooms</w:t>
-            </w:r>
-          </w:p>
-          <w:p>
-            <w:pPr>
-              <w:pStyle w:val="ListParagraph"/>
-              <w:numPr>
-                <w:ilvl w:val="0"/>
-                <w:numId w:val="7"/>
-              </w:numPr>
-              <w:spacing w:line="276" w:lineRule="auto"/>
-              <w:rPr>
-                <w:rFonts w:cstheme="minorHAnsi"/>
-                <w:color w:val="24292E"/>
-                <w:sz w:val="24"/>
-                <w:szCs w:val="24"/>
-                <w:shd w:val="clear" w:color="auto" w:fill="FFFFFF"/>
-              </w:rPr>
-            </w:pPr>
-            <w:r>
-              <w:rPr>
-                <w:rFonts w:cstheme="minorHAnsi"/>
-                <w:color w:val="24292E"/>
-                <w:sz w:val="24"/>
-                <w:szCs w:val="24"/>
-                <w:shd w:val="clear" w:color="auto" w:fill="FFFFFF"/>
-              </w:rPr>
-              <w:t xml:space="preserve">Can file a complaint on inappropriate or unprofessional posts </w:t>
-            </w:r>
-          </w:p>
-          <w:p>
-            <w:pPr>
-              <w:pStyle w:val="ListParagraph"/>
-              <w:numPr>
-                <w:ilvl w:val="0"/>
-                <w:numId w:val="7"/>
-              </w:numPr>
-              <w:spacing w:line="276" w:lineRule="auto"/>
-              <w:rPr>
-                <w:rFonts w:cstheme="minorHAnsi"/>
-                <w:color w:val="24292E"/>
-                <w:sz w:val="24"/>
-                <w:szCs w:val="24"/>
-                <w:shd w:val="clear" w:color="auto" w:fill="FFFFFF"/>
-              </w:rPr>
-            </w:pPr>
-            <w:r>
-              <w:rPr>
-                <w:rFonts w:cstheme="minorHAnsi"/>
-                <w:color w:val="24292E"/>
-                <w:sz w:val="24"/>
-                <w:szCs w:val="24"/>
-                <w:shd w:val="clear" w:color="auto" w:fill="FFFFFF"/>
-              </w:rPr>
-              <w:t>Has ability to set name, profile pic, including info such as email, major, resume, etc. such that people can identify the account</w:t>
-            </w:r>
-          </w:p>
-          <w:p>
-            <w:pPr>
-              <w:pStyle w:val="ListParagraph"/>
-              <w:numPr>
-                <w:ilvl w:val="0"/>
-                <w:numId w:val="7"/>
-              </w:numPr>
-              <w:spacing w:line="276" w:lineRule="auto"/>
-              <w:rPr>
-                <w:rFonts w:cstheme="minorHAnsi"/>
-                <w:color w:val="24292E"/>
-                <w:sz w:val="24"/>
-                <w:szCs w:val="24"/>
-                <w:shd w:val="clear" w:color="auto" w:fill="FFFFFF"/>
-              </w:rPr>
-            </w:pPr>
-            <w:r>
-              <w:rPr>
-                <w:rFonts w:cstheme="minorHAnsi"/>
-                <w:color w:val="24292E"/>
-                <w:sz w:val="24"/>
-                <w:szCs w:val="24"/>
-                <w:shd w:val="clear" w:color="auto" w:fill="FFFFFF"/>
-              </w:rPr>
-              <w:t>Is able to view landing page of application to be able to access all services on application</w:t>
-            </w:r>
-          </w:p>
-          <w:p>
-            <w:pPr>
-              <w:pStyle w:val="ListParagraph"/>
-              <w:numPr>
-                <w:ilvl w:val="0"/>
-                <w:numId w:val="7"/>
-              </w:numPr>
-              <w:spacing w:line="276" w:lineRule="auto"/>
-              <w:rPr>
-                <w:rFonts w:cstheme="minorHAnsi"/>
-                <w:color w:val="24292E"/>
-                <w:sz w:val="24"/>
-                <w:szCs w:val="24"/>
-                <w:shd w:val="clear" w:color="auto" w:fill="FFFFFF"/>
-              </w:rPr>
-            </w:pPr>
-            <w:r>
-              <w:rPr>
-                <w:rFonts w:cstheme="minorHAnsi"/>
-                <w:color w:val="24292E"/>
-                <w:sz w:val="24"/>
-                <w:szCs w:val="24"/>
-                <w:shd w:val="clear" w:color="auto" w:fill="FFFFFF"/>
-              </w:rPr>
-              <w:t>Is not able to inject CSS into the log in fields</w:t>
+              <w:t>Search for posts in chatrooms through keywords</w:t>
+            </w:r>
+          </w:p>
+          <w:p>
+            <w:pPr>
+              <w:pStyle w:val="ListParagraph"/>
+              <w:numPr>
+                <w:ilvl w:val="0"/>
+                <w:numId w:val="7"/>
+              </w:numPr>
+              <w:spacing w:line="276" w:lineRule="auto"/>
+              <w:rPr>
+                <w:rFonts w:cstheme="minorHAnsi"/>
+                <w:color w:val="24292E"/>
+                <w:sz w:val="24"/>
+                <w:szCs w:val="24"/>
+                <w:shd w:val="clear" w:color="auto" w:fill="FFFFFF"/>
+              </w:rPr>
+            </w:pPr>
+            <w:r>
+              <w:rPr>
+                <w:rFonts w:cstheme="minorHAnsi"/>
+                <w:color w:val="24292E"/>
+                <w:sz w:val="24"/>
+                <w:szCs w:val="24"/>
+                <w:shd w:val="clear" w:color="auto" w:fill="FFFFFF"/>
+              </w:rPr>
+              <w:t>Send messages anonymously</w:t>
+            </w:r>
+          </w:p>
+          <w:p>
+            <w:pPr>
+              <w:pStyle w:val="ListParagraph"/>
+              <w:numPr>
+                <w:ilvl w:val="0"/>
+                <w:numId w:val="7"/>
+              </w:numPr>
+              <w:spacing w:line="276" w:lineRule="auto"/>
+              <w:rPr>
+                <w:rFonts w:cstheme="minorHAnsi"/>
+                <w:color w:val="24292E"/>
+                <w:sz w:val="24"/>
+                <w:szCs w:val="24"/>
+                <w:shd w:val="clear" w:color="auto" w:fill="FFFFFF"/>
+              </w:rPr>
+            </w:pPr>
+            <w:r>
+              <w:rPr>
+                <w:rFonts w:cstheme="minorHAnsi"/>
+                <w:color w:val="24292E"/>
+                <w:sz w:val="24"/>
+                <w:szCs w:val="24"/>
+                <w:shd w:val="clear" w:color="auto" w:fill="FFFFFF"/>
+              </w:rPr>
+              <w:t>Filters unwanted posts [or not as important posts] in chatrooms</w:t>
+            </w:r>
+          </w:p>
+          <w:p>
+            <w:pPr>
+              <w:pStyle w:val="ListParagraph"/>
+              <w:numPr>
+                <w:ilvl w:val="0"/>
+                <w:numId w:val="7"/>
+              </w:numPr>
+              <w:spacing w:line="276" w:lineRule="auto"/>
+              <w:rPr>
+                <w:rFonts w:cstheme="minorHAnsi"/>
+                <w:color w:val="24292E"/>
+                <w:sz w:val="24"/>
+                <w:szCs w:val="24"/>
+                <w:shd w:val="clear" w:color="auto" w:fill="FFFFFF"/>
+              </w:rPr>
+            </w:pPr>
+            <w:r>
+              <w:rPr>
+                <w:rFonts w:cstheme="minorHAnsi"/>
+                <w:color w:val="24292E"/>
+                <w:sz w:val="24"/>
+                <w:szCs w:val="24"/>
+                <w:shd w:val="clear" w:color="auto" w:fill="FFFFFF"/>
+              </w:rPr>
+              <w:t>File complaints on inappropriate posts</w:t>
+            </w:r>
+          </w:p>
+          <w:p>
+            <w:pPr>
+              <w:pStyle w:val="ListParagraph"/>
+              <w:numPr>
+                <w:ilvl w:val="0"/>
+                <w:numId w:val="7"/>
+              </w:numPr>
+              <w:spacing w:line="276" w:lineRule="auto"/>
+              <w:rPr>
+                <w:rFonts w:cstheme="minorHAnsi"/>
+                <w:color w:val="24292E"/>
+                <w:sz w:val="24"/>
+                <w:szCs w:val="24"/>
+                <w:shd w:val="clear" w:color="auto" w:fill="FFFFFF"/>
+              </w:rPr>
+            </w:pPr>
+            <w:r>
+              <w:rPr>
+                <w:rFonts w:cstheme="minorHAnsi"/>
+                <w:color w:val="24292E"/>
+                <w:sz w:val="24"/>
+                <w:szCs w:val="24"/>
+                <w:shd w:val="clear" w:color="auto" w:fill="FFFFFF"/>
+              </w:rPr>
+              <w:t>Access all functionality in app</w:t>
+            </w:r>
+          </w:p>
+          <w:p>
+            <w:pPr>
+              <w:pStyle w:val="ListParagraph"/>
+              <w:numPr>
+                <w:ilvl w:val="0"/>
+                <w:numId w:val="7"/>
+              </w:numPr>
+              <w:spacing w:line="276" w:lineRule="auto"/>
+              <w:rPr>
+                <w:rFonts w:cstheme="minorHAnsi"/>
+                <w:color w:val="24292E"/>
+                <w:sz w:val="24"/>
+                <w:szCs w:val="24"/>
+                <w:shd w:val="clear" w:color="auto" w:fill="FFFFFF"/>
+              </w:rPr>
+            </w:pPr>
+            <w:r>
+              <w:rPr>
+                <w:rFonts w:cstheme="minorHAnsi"/>
+                <w:color w:val="24292E"/>
+                <w:sz w:val="24"/>
+                <w:szCs w:val="24"/>
+                <w:shd w:val="clear" w:color="auto" w:fill="FFFFFF"/>
+              </w:rPr>
+              <w:t>Cannot hack in using CSS Injection</w:t>
             </w:r>
           </w:p>
         </w:tc>
@@ -473,6 +862,40 @@
                 <w:shd w:val="clear" w:color="auto" w:fill="FFFFFF"/>
               </w:rPr>
             </w:pPr>
+            <w:r>
+              <w:rPr>
+                <w:rFonts w:cstheme="minorHAnsi"/>
+                <w:color w:val="24292E"/>
+                <w:sz w:val="24"/>
+                <w:szCs w:val="24"/>
+                <w:shd w:val="clear" w:color="auto" w:fill="FFFFFF"/>
+              </w:rPr>
+              <w:t>Server</w:t>
+            </w:r>
+          </w:p>
+          <w:p>
+            <w:pPr>
+              <w:spacing w:line="276" w:lineRule="auto"/>
+              <w:rPr>
+                <w:rFonts w:cstheme="minorHAnsi"/>
+                <w:color w:val="24292E"/>
+                <w:sz w:val="24"/>
+                <w:szCs w:val="24"/>
+                <w:shd w:val="clear" w:color="auto" w:fill="FFFFFF"/>
+              </w:rPr>
+            </w:pPr>
+            <w:r>
+              <w:rPr>
+                <w:rFonts w:cstheme="minorHAnsi"/>
+                <w:color w:val="24292E"/>
+                <w:sz w:val="24"/>
+                <w:szCs w:val="24"/>
+                <w:shd w:val="clear" w:color="auto" w:fill="FFFFFF"/>
+              </w:rPr>
+              <w:t>Controller[s]</w:t>
+            </w:r>
+            <w:bookmarkStart w:id="0" w:name="_GoBack"/>
+            <w:bookmarkEnd w:id="0"/>
           </w:p>
         </w:tc>
       </w:tr>
@@ -488,28 +911,6 @@
           <w:shd w:val="clear" w:color="auto" w:fill="FFFFFF"/>
         </w:rPr>
       </w:pPr>
-    </w:p>
-    <w:p>
-      <w:pPr>
-        <w:spacing w:after="0" w:line="276" w:lineRule="auto"/>
-        <w:rPr>
-          <w:rFonts w:cstheme="minorHAnsi"/>
-          <w:color w:val="24292E"/>
-          <w:sz w:val="24"/>
-          <w:szCs w:val="24"/>
-          <w:shd w:val="clear" w:color="auto" w:fill="FFFFFF"/>
-        </w:rPr>
-      </w:pPr>
-      <w:r>
-        <w:rPr>
-          <w:rFonts w:cstheme="minorHAnsi"/>
-          <w:color w:val="24292E"/>
-          <w:sz w:val="24"/>
-          <w:szCs w:val="24"/>
-          <w:shd w:val="clear" w:color="auto" w:fill="FFFFFF"/>
-        </w:rPr>
-        <w:t>**USE THIS ONE IF YOU LIKE IT. OTHERWISE, PLEASE REMOVE THIS. THANK YOU.**</w:t>
-      </w:r>
     </w:p>
     <w:tbl>
       <w:tblPr>
@@ -551,8 +952,7 @@
                 <w:szCs w:val="24"/>
                 <w:shd w:val="clear" w:color="auto" w:fill="FFFFFF"/>
               </w:rPr>
-              <w:lastRenderedPageBreak/>
-              <w:t>User</w:t>
+              <w:t>Chatroom</w:t>
             </w:r>
           </w:p>
         </w:tc>
@@ -586,803 +986,196 @@
                 <w:szCs w:val="24"/>
                 <w:shd w:val="clear" w:color="auto" w:fill="FFFFFF"/>
               </w:rPr>
-              <w:t>Username</w:t>
-            </w:r>
-          </w:p>
-          <w:p>
-            <w:pPr>
-              <w:pStyle w:val="ListParagraph"/>
-              <w:numPr>
-                <w:ilvl w:val="0"/>
-                <w:numId w:val="7"/>
-              </w:numPr>
-              <w:spacing w:line="276" w:lineRule="auto"/>
-              <w:rPr>
-                <w:rFonts w:cstheme="minorHAnsi"/>
-                <w:color w:val="24292E"/>
-                <w:sz w:val="24"/>
-                <w:szCs w:val="24"/>
-                <w:shd w:val="clear" w:color="auto" w:fill="FFFFFF"/>
-              </w:rPr>
-            </w:pPr>
-            <w:r>
-              <w:rPr>
-                <w:rFonts w:cstheme="minorHAnsi"/>
-                <w:color w:val="24292E"/>
-                <w:sz w:val="24"/>
-                <w:szCs w:val="24"/>
-                <w:shd w:val="clear" w:color="auto" w:fill="FFFFFF"/>
-              </w:rPr>
-              <w:t>Major</w:t>
-            </w:r>
-          </w:p>
-          <w:p>
-            <w:pPr>
-              <w:pStyle w:val="ListParagraph"/>
-              <w:numPr>
-                <w:ilvl w:val="0"/>
-                <w:numId w:val="7"/>
-              </w:numPr>
-              <w:spacing w:line="276" w:lineRule="auto"/>
-              <w:rPr>
-                <w:rFonts w:cstheme="minorHAnsi"/>
-                <w:color w:val="24292E"/>
-                <w:sz w:val="24"/>
-                <w:szCs w:val="24"/>
-                <w:shd w:val="clear" w:color="auto" w:fill="FFFFFF"/>
-              </w:rPr>
-            </w:pPr>
-            <w:r>
-              <w:rPr>
-                <w:rFonts w:cstheme="minorHAnsi"/>
-                <w:color w:val="24292E"/>
-                <w:sz w:val="24"/>
-                <w:szCs w:val="24"/>
-                <w:shd w:val="clear" w:color="auto" w:fill="FFFFFF"/>
-              </w:rPr>
-              <w:t>School</w:t>
-            </w:r>
-          </w:p>
-          <w:p>
-            <w:pPr>
-              <w:pStyle w:val="ListParagraph"/>
-              <w:numPr>
-                <w:ilvl w:val="0"/>
-                <w:numId w:val="7"/>
-              </w:numPr>
-              <w:spacing w:line="276" w:lineRule="auto"/>
-              <w:rPr>
-                <w:rFonts w:cstheme="minorHAnsi"/>
-                <w:color w:val="24292E"/>
-                <w:sz w:val="24"/>
-                <w:szCs w:val="24"/>
-                <w:shd w:val="clear" w:color="auto" w:fill="FFFFFF"/>
-              </w:rPr>
-            </w:pPr>
-            <w:r>
-              <w:rPr>
-                <w:rFonts w:cstheme="minorHAnsi"/>
-                <w:color w:val="24292E"/>
-                <w:sz w:val="24"/>
-                <w:szCs w:val="24"/>
-                <w:shd w:val="clear" w:color="auto" w:fill="FFFFFF"/>
-              </w:rPr>
-              <w:t>Current Year</w:t>
-            </w:r>
-          </w:p>
-          <w:p>
-            <w:pPr>
-              <w:pStyle w:val="ListParagraph"/>
-              <w:numPr>
-                <w:ilvl w:val="0"/>
-                <w:numId w:val="7"/>
-              </w:numPr>
-              <w:spacing w:line="276" w:lineRule="auto"/>
-              <w:rPr>
-                <w:rFonts w:cstheme="minorHAnsi"/>
-                <w:color w:val="24292E"/>
-                <w:sz w:val="24"/>
-                <w:szCs w:val="24"/>
-                <w:shd w:val="clear" w:color="auto" w:fill="FFFFFF"/>
-              </w:rPr>
-            </w:pPr>
-            <w:r>
-              <w:rPr>
-                <w:rFonts w:cstheme="minorHAnsi"/>
-                <w:color w:val="24292E"/>
-                <w:sz w:val="24"/>
-                <w:szCs w:val="24"/>
-                <w:shd w:val="clear" w:color="auto" w:fill="FFFFFF"/>
-              </w:rPr>
-              <w:t>Resume</w:t>
-            </w:r>
-          </w:p>
-          <w:p>
-            <w:pPr>
-              <w:pStyle w:val="ListParagraph"/>
-              <w:numPr>
-                <w:ilvl w:val="0"/>
-                <w:numId w:val="7"/>
-              </w:numPr>
-              <w:spacing w:line="276" w:lineRule="auto"/>
-              <w:rPr>
-                <w:rFonts w:cstheme="minorHAnsi"/>
-                <w:color w:val="24292E"/>
-                <w:sz w:val="24"/>
-                <w:szCs w:val="24"/>
-                <w:shd w:val="clear" w:color="auto" w:fill="FFFFFF"/>
-              </w:rPr>
-            </w:pPr>
-            <w:r>
-              <w:rPr>
-                <w:rFonts w:cstheme="minorHAnsi"/>
-                <w:color w:val="24292E"/>
-                <w:sz w:val="24"/>
-                <w:szCs w:val="24"/>
-                <w:shd w:val="clear" w:color="auto" w:fill="FFFFFF"/>
-              </w:rPr>
-              <w:t>Profile Pic</w:t>
-            </w:r>
-          </w:p>
-          <w:p>
-            <w:pPr>
-              <w:pStyle w:val="ListParagraph"/>
-              <w:numPr>
-                <w:ilvl w:val="0"/>
-                <w:numId w:val="7"/>
-              </w:numPr>
-              <w:spacing w:line="276" w:lineRule="auto"/>
-              <w:rPr>
-                <w:rFonts w:cstheme="minorHAnsi"/>
-                <w:color w:val="24292E"/>
-                <w:sz w:val="24"/>
-                <w:szCs w:val="24"/>
-                <w:shd w:val="clear" w:color="auto" w:fill="FFFFFF"/>
-              </w:rPr>
-            </w:pPr>
-            <w:r>
-              <w:rPr>
-                <w:rFonts w:cstheme="minorHAnsi"/>
-                <w:color w:val="24292E"/>
-                <w:sz w:val="24"/>
-                <w:szCs w:val="24"/>
-                <w:shd w:val="clear" w:color="auto" w:fill="FFFFFF"/>
-              </w:rPr>
-              <w:t>Phone number</w:t>
-            </w:r>
-          </w:p>
-          <w:p>
-            <w:pPr>
-              <w:pStyle w:val="ListParagraph"/>
-              <w:numPr>
-                <w:ilvl w:val="0"/>
-                <w:numId w:val="7"/>
-              </w:numPr>
-              <w:spacing w:line="276" w:lineRule="auto"/>
-              <w:rPr>
-                <w:rFonts w:cstheme="minorHAnsi"/>
-                <w:color w:val="24292E"/>
-                <w:sz w:val="24"/>
-                <w:szCs w:val="24"/>
-                <w:shd w:val="clear" w:color="auto" w:fill="FFFFFF"/>
-              </w:rPr>
-            </w:pPr>
-            <w:r>
-              <w:rPr>
-                <w:rFonts w:cstheme="minorHAnsi"/>
-                <w:color w:val="24292E"/>
-                <w:sz w:val="24"/>
-                <w:szCs w:val="24"/>
-                <w:shd w:val="clear" w:color="auto" w:fill="FFFFFF"/>
-              </w:rPr>
-              <w:t xml:space="preserve">Register </w:t>
-            </w:r>
-            <w:r>
-              <w:rPr>
-                <w:rFonts w:cstheme="minorHAnsi"/>
-                <w:color w:val="24292E"/>
-                <w:sz w:val="24"/>
-                <w:szCs w:val="24"/>
-                <w:shd w:val="clear" w:color="auto" w:fill="FFFFFF"/>
-              </w:rPr>
-              <w:t>as a user</w:t>
-            </w:r>
-          </w:p>
-          <w:p>
-            <w:pPr>
-              <w:pStyle w:val="ListParagraph"/>
-              <w:numPr>
-                <w:ilvl w:val="0"/>
-                <w:numId w:val="7"/>
-              </w:numPr>
-              <w:spacing w:line="276" w:lineRule="auto"/>
-              <w:rPr>
-                <w:rFonts w:cstheme="minorHAnsi"/>
-                <w:color w:val="24292E"/>
-                <w:sz w:val="24"/>
-                <w:szCs w:val="24"/>
-                <w:shd w:val="clear" w:color="auto" w:fill="FFFFFF"/>
-              </w:rPr>
-            </w:pPr>
-            <w:r>
-              <w:rPr>
-                <w:rFonts w:cstheme="minorHAnsi"/>
-                <w:color w:val="24292E"/>
-                <w:sz w:val="24"/>
-                <w:szCs w:val="24"/>
-                <w:shd w:val="clear" w:color="auto" w:fill="FFFFFF"/>
-              </w:rPr>
-              <w:t>L</w:t>
-            </w:r>
-            <w:r>
-              <w:rPr>
-                <w:rFonts w:cstheme="minorHAnsi"/>
-                <w:color w:val="24292E"/>
-                <w:sz w:val="24"/>
-                <w:szCs w:val="24"/>
-                <w:shd w:val="clear" w:color="auto" w:fill="FFFFFF"/>
-              </w:rPr>
-              <w:t>og in</w:t>
-            </w:r>
-          </w:p>
-          <w:p>
-            <w:pPr>
-              <w:pStyle w:val="ListParagraph"/>
-              <w:numPr>
-                <w:ilvl w:val="0"/>
-                <w:numId w:val="7"/>
-              </w:numPr>
-              <w:spacing w:line="276" w:lineRule="auto"/>
-              <w:rPr>
-                <w:rFonts w:cstheme="minorHAnsi"/>
-                <w:color w:val="24292E"/>
-                <w:sz w:val="24"/>
-                <w:szCs w:val="24"/>
-                <w:shd w:val="clear" w:color="auto" w:fill="FFFFFF"/>
-              </w:rPr>
-            </w:pPr>
-            <w:r>
-              <w:rPr>
-                <w:rFonts w:cstheme="minorHAnsi"/>
-                <w:color w:val="24292E"/>
-                <w:sz w:val="24"/>
-                <w:szCs w:val="24"/>
-                <w:shd w:val="clear" w:color="auto" w:fill="FFFFFF"/>
-              </w:rPr>
-              <w:t>Search Chatroom by course code, semester, year</w:t>
-            </w:r>
-          </w:p>
-          <w:p>
-            <w:pPr>
-              <w:pStyle w:val="ListParagraph"/>
-              <w:numPr>
-                <w:ilvl w:val="0"/>
-                <w:numId w:val="7"/>
-              </w:numPr>
-              <w:spacing w:line="276" w:lineRule="auto"/>
-              <w:rPr>
-                <w:rFonts w:cstheme="minorHAnsi"/>
-                <w:color w:val="24292E"/>
-                <w:sz w:val="24"/>
-                <w:szCs w:val="24"/>
-                <w:shd w:val="clear" w:color="auto" w:fill="FFFFFF"/>
-              </w:rPr>
-            </w:pPr>
-            <w:r>
-              <w:rPr>
-                <w:rFonts w:cstheme="minorHAnsi"/>
-                <w:color w:val="24292E"/>
-                <w:sz w:val="24"/>
-                <w:szCs w:val="24"/>
-                <w:shd w:val="clear" w:color="auto" w:fill="FFFFFF"/>
-              </w:rPr>
-              <w:t>Set as a professor enrolled in course</w:t>
-            </w:r>
-          </w:p>
-          <w:p>
-            <w:pPr>
-              <w:pStyle w:val="ListParagraph"/>
-              <w:numPr>
-                <w:ilvl w:val="0"/>
-                <w:numId w:val="7"/>
-              </w:numPr>
-              <w:spacing w:line="276" w:lineRule="auto"/>
-              <w:rPr>
-                <w:rFonts w:cstheme="minorHAnsi"/>
-                <w:color w:val="24292E"/>
-                <w:sz w:val="24"/>
-                <w:szCs w:val="24"/>
-                <w:shd w:val="clear" w:color="auto" w:fill="FFFFFF"/>
-              </w:rPr>
-            </w:pPr>
-            <w:r>
-              <w:rPr>
-                <w:rFonts w:cstheme="minorHAnsi"/>
-                <w:color w:val="24292E"/>
-                <w:sz w:val="24"/>
-                <w:szCs w:val="24"/>
-                <w:shd w:val="clear" w:color="auto" w:fill="FFFFFF"/>
-              </w:rPr>
-              <w:t>Set as a TA enrolled in course</w:t>
-            </w:r>
-          </w:p>
-          <w:p>
-            <w:pPr>
-              <w:pStyle w:val="ListParagraph"/>
-              <w:numPr>
-                <w:ilvl w:val="0"/>
-                <w:numId w:val="7"/>
-              </w:numPr>
-              <w:spacing w:line="276" w:lineRule="auto"/>
-              <w:rPr>
-                <w:rFonts w:cstheme="minorHAnsi"/>
-                <w:color w:val="24292E"/>
-                <w:sz w:val="24"/>
-                <w:szCs w:val="24"/>
-                <w:shd w:val="clear" w:color="auto" w:fill="FFFFFF"/>
-              </w:rPr>
-            </w:pPr>
-            <w:r>
-              <w:rPr>
-                <w:rFonts w:cstheme="minorHAnsi"/>
-                <w:color w:val="24292E"/>
-                <w:sz w:val="24"/>
-                <w:szCs w:val="24"/>
-                <w:shd w:val="clear" w:color="auto" w:fill="FFFFFF"/>
-              </w:rPr>
-              <w:t>(Default – student enrolled in course)</w:t>
-            </w:r>
-          </w:p>
-          <w:p>
-            <w:pPr>
-              <w:pStyle w:val="ListParagraph"/>
-              <w:numPr>
-                <w:ilvl w:val="0"/>
-                <w:numId w:val="7"/>
-              </w:numPr>
-              <w:spacing w:line="276" w:lineRule="auto"/>
-              <w:rPr>
-                <w:rFonts w:cstheme="minorHAnsi"/>
-                <w:color w:val="24292E"/>
-                <w:sz w:val="24"/>
-                <w:szCs w:val="24"/>
-                <w:shd w:val="clear" w:color="auto" w:fill="FFFFFF"/>
-              </w:rPr>
-            </w:pPr>
-            <w:r>
-              <w:rPr>
-                <w:rFonts w:cstheme="minorHAnsi"/>
-                <w:color w:val="24292E"/>
-                <w:sz w:val="24"/>
-                <w:szCs w:val="24"/>
-                <w:shd w:val="clear" w:color="auto" w:fill="FFFFFF"/>
-              </w:rPr>
-              <w:t>Inside chatroom, set as chatroom manager (by other managers)</w:t>
-            </w:r>
-          </w:p>
-          <w:p>
-            <w:pPr>
-              <w:pStyle w:val="ListParagraph"/>
-              <w:numPr>
-                <w:ilvl w:val="0"/>
-                <w:numId w:val="7"/>
-              </w:numPr>
-              <w:spacing w:line="276" w:lineRule="auto"/>
-              <w:rPr>
-                <w:rFonts w:cstheme="minorHAnsi"/>
-                <w:color w:val="24292E"/>
-                <w:sz w:val="24"/>
-                <w:szCs w:val="24"/>
-                <w:shd w:val="clear" w:color="auto" w:fill="FFFFFF"/>
-              </w:rPr>
-            </w:pPr>
-            <w:r>
-              <w:rPr>
-                <w:rFonts w:cstheme="minorHAnsi"/>
-                <w:color w:val="24292E"/>
-                <w:sz w:val="24"/>
-                <w:szCs w:val="24"/>
-                <w:shd w:val="clear" w:color="auto" w:fill="FFFFFF"/>
-              </w:rPr>
-              <w:t>En</w:t>
-            </w:r>
-            <w:r>
-              <w:rPr>
-                <w:rFonts w:cstheme="minorHAnsi"/>
-                <w:color w:val="24292E"/>
-                <w:sz w:val="24"/>
-                <w:szCs w:val="24"/>
-                <w:shd w:val="clear" w:color="auto" w:fill="FFFFFF"/>
-              </w:rPr>
-              <w:t xml:space="preserve">roll into </w:t>
-            </w:r>
-            <w:r>
-              <w:rPr>
-                <w:rFonts w:cstheme="minorHAnsi"/>
-                <w:color w:val="24292E"/>
-                <w:sz w:val="24"/>
-                <w:szCs w:val="24"/>
-                <w:shd w:val="clear" w:color="auto" w:fill="FFFFFF"/>
-              </w:rPr>
-              <w:t>chatroom to communicate with fellow classmates</w:t>
-            </w:r>
-          </w:p>
-          <w:p>
-            <w:pPr>
-              <w:pStyle w:val="ListParagraph"/>
-              <w:numPr>
-                <w:ilvl w:val="0"/>
-                <w:numId w:val="7"/>
-              </w:numPr>
-              <w:spacing w:line="276" w:lineRule="auto"/>
-              <w:rPr>
-                <w:rFonts w:cstheme="minorHAnsi"/>
-                <w:color w:val="24292E"/>
-                <w:sz w:val="24"/>
-                <w:szCs w:val="24"/>
-                <w:shd w:val="clear" w:color="auto" w:fill="FFFFFF"/>
-              </w:rPr>
-            </w:pPr>
-            <w:r>
-              <w:rPr>
-                <w:rFonts w:cstheme="minorHAnsi"/>
-                <w:color w:val="24292E"/>
-                <w:sz w:val="24"/>
-                <w:szCs w:val="24"/>
-                <w:shd w:val="clear" w:color="auto" w:fill="FFFFFF"/>
-              </w:rPr>
-              <w:t>Check chatting histories</w:t>
-            </w:r>
-          </w:p>
-          <w:p>
-            <w:pPr>
-              <w:pStyle w:val="ListParagraph"/>
-              <w:numPr>
-                <w:ilvl w:val="0"/>
-                <w:numId w:val="7"/>
-              </w:numPr>
-              <w:spacing w:line="276" w:lineRule="auto"/>
-              <w:rPr>
-                <w:rFonts w:cstheme="minorHAnsi"/>
-                <w:color w:val="24292E"/>
-                <w:sz w:val="24"/>
-                <w:szCs w:val="24"/>
-                <w:shd w:val="clear" w:color="auto" w:fill="FFFFFF"/>
-              </w:rPr>
-            </w:pPr>
-            <w:r>
-              <w:rPr>
-                <w:rFonts w:cstheme="minorHAnsi"/>
-                <w:color w:val="24292E"/>
-                <w:sz w:val="24"/>
-                <w:szCs w:val="24"/>
-                <w:shd w:val="clear" w:color="auto" w:fill="FFFFFF"/>
-              </w:rPr>
-              <w:t>Chat in chatroom [casually with classmates]</w:t>
-            </w:r>
-          </w:p>
-          <w:p>
-            <w:pPr>
-              <w:pStyle w:val="ListParagraph"/>
-              <w:numPr>
-                <w:ilvl w:val="0"/>
-                <w:numId w:val="7"/>
-              </w:numPr>
-              <w:spacing w:line="276" w:lineRule="auto"/>
-              <w:rPr>
-                <w:rFonts w:cstheme="minorHAnsi"/>
-                <w:color w:val="24292E"/>
-                <w:sz w:val="24"/>
-                <w:szCs w:val="24"/>
-                <w:shd w:val="clear" w:color="auto" w:fill="FFFFFF"/>
-              </w:rPr>
-            </w:pPr>
-            <w:r>
-              <w:rPr>
-                <w:rFonts w:cstheme="minorHAnsi"/>
-                <w:color w:val="24292E"/>
-                <w:sz w:val="24"/>
-                <w:szCs w:val="24"/>
-                <w:shd w:val="clear" w:color="auto" w:fill="FFFFFF"/>
-              </w:rPr>
-              <w:t>Post questions</w:t>
-            </w:r>
-          </w:p>
-          <w:p>
-            <w:pPr>
-              <w:pStyle w:val="ListParagraph"/>
-              <w:numPr>
-                <w:ilvl w:val="0"/>
-                <w:numId w:val="7"/>
-              </w:numPr>
-              <w:spacing w:line="276" w:lineRule="auto"/>
-              <w:rPr>
-                <w:rFonts w:cstheme="minorHAnsi"/>
-                <w:color w:val="24292E"/>
-                <w:sz w:val="24"/>
-                <w:szCs w:val="24"/>
-                <w:shd w:val="clear" w:color="auto" w:fill="FFFFFF"/>
-              </w:rPr>
-            </w:pPr>
-            <w:r>
-              <w:rPr>
-                <w:rFonts w:cstheme="minorHAnsi"/>
-                <w:color w:val="24292E"/>
-                <w:sz w:val="24"/>
-                <w:szCs w:val="24"/>
-                <w:shd w:val="clear" w:color="auto" w:fill="FFFFFF"/>
-              </w:rPr>
-              <w:t>Answer questions</w:t>
-            </w:r>
-          </w:p>
-          <w:p>
-            <w:pPr>
-              <w:pStyle w:val="ListParagraph"/>
-              <w:numPr>
-                <w:ilvl w:val="0"/>
-                <w:numId w:val="7"/>
-              </w:numPr>
-              <w:spacing w:line="276" w:lineRule="auto"/>
-              <w:rPr>
-                <w:rFonts w:cstheme="minorHAnsi"/>
-                <w:color w:val="24292E"/>
-                <w:sz w:val="24"/>
-                <w:szCs w:val="24"/>
-                <w:shd w:val="clear" w:color="auto" w:fill="FFFFFF"/>
-              </w:rPr>
-            </w:pPr>
-            <w:r>
-              <w:rPr>
-                <w:rFonts w:cstheme="minorHAnsi"/>
-                <w:color w:val="24292E"/>
-                <w:sz w:val="24"/>
-                <w:szCs w:val="24"/>
-                <w:shd w:val="clear" w:color="auto" w:fill="FFFFFF"/>
-              </w:rPr>
-              <w:t>Click on other registered users</w:t>
-            </w:r>
-          </w:p>
-          <w:p>
-            <w:pPr>
-              <w:pStyle w:val="ListParagraph"/>
-              <w:numPr>
-                <w:ilvl w:val="0"/>
-                <w:numId w:val="7"/>
-              </w:numPr>
-              <w:spacing w:line="276" w:lineRule="auto"/>
-              <w:rPr>
-                <w:rFonts w:cstheme="minorHAnsi"/>
-                <w:color w:val="24292E"/>
-                <w:sz w:val="24"/>
-                <w:szCs w:val="24"/>
-                <w:shd w:val="clear" w:color="auto" w:fill="FFFFFF"/>
-              </w:rPr>
-            </w:pPr>
-            <w:r>
-              <w:rPr>
-                <w:rFonts w:cstheme="minorHAnsi"/>
-                <w:color w:val="24292E"/>
-                <w:sz w:val="24"/>
-                <w:szCs w:val="24"/>
-                <w:shd w:val="clear" w:color="auto" w:fill="FFFFFF"/>
-              </w:rPr>
-              <w:t>Send private messages to other users</w:t>
-            </w:r>
-          </w:p>
-          <w:p>
-            <w:pPr>
-              <w:pStyle w:val="ListParagraph"/>
-              <w:numPr>
-                <w:ilvl w:val="0"/>
-                <w:numId w:val="7"/>
-              </w:numPr>
-              <w:spacing w:line="276" w:lineRule="auto"/>
-              <w:rPr>
-                <w:rFonts w:cstheme="minorHAnsi"/>
-                <w:color w:val="24292E"/>
-                <w:sz w:val="24"/>
-                <w:szCs w:val="24"/>
-                <w:shd w:val="clear" w:color="auto" w:fill="FFFFFF"/>
-              </w:rPr>
-            </w:pPr>
-            <w:r>
-              <w:rPr>
-                <w:rFonts w:cstheme="minorHAnsi"/>
-                <w:color w:val="24292E"/>
-                <w:sz w:val="24"/>
-                <w:szCs w:val="24"/>
-                <w:shd w:val="clear" w:color="auto" w:fill="FFFFFF"/>
-              </w:rPr>
-              <w:t>Adopt an answer to resolve post</w:t>
-            </w:r>
-          </w:p>
-          <w:p>
-            <w:pPr>
-              <w:pStyle w:val="ListParagraph"/>
-              <w:numPr>
-                <w:ilvl w:val="0"/>
-                <w:numId w:val="7"/>
-              </w:numPr>
-              <w:spacing w:line="276" w:lineRule="auto"/>
-              <w:rPr>
-                <w:rFonts w:cstheme="minorHAnsi"/>
-                <w:color w:val="24292E"/>
-                <w:sz w:val="24"/>
-                <w:szCs w:val="24"/>
-                <w:shd w:val="clear" w:color="auto" w:fill="FFFFFF"/>
-              </w:rPr>
-            </w:pPr>
-            <w:r>
-              <w:rPr>
-                <w:rFonts w:cstheme="minorHAnsi"/>
-                <w:color w:val="24292E"/>
-                <w:sz w:val="24"/>
-                <w:szCs w:val="24"/>
-                <w:shd w:val="clear" w:color="auto" w:fill="FFFFFF"/>
-              </w:rPr>
-              <w:t>Has the ability to adopt an answer to be able to resolve post</w:t>
-            </w:r>
-          </w:p>
-          <w:p>
-            <w:pPr>
-              <w:pStyle w:val="ListParagraph"/>
-              <w:numPr>
-                <w:ilvl w:val="0"/>
-                <w:numId w:val="7"/>
-              </w:numPr>
-              <w:spacing w:line="276" w:lineRule="auto"/>
-              <w:rPr>
-                <w:rFonts w:cstheme="minorHAnsi"/>
-                <w:color w:val="24292E"/>
-                <w:sz w:val="24"/>
-                <w:szCs w:val="24"/>
-                <w:shd w:val="clear" w:color="auto" w:fill="FFFFFF"/>
-              </w:rPr>
-            </w:pPr>
-            <w:r>
-              <w:rPr>
-                <w:rFonts w:cstheme="minorHAnsi"/>
-                <w:color w:val="24292E"/>
-                <w:sz w:val="24"/>
-                <w:szCs w:val="24"/>
-                <w:shd w:val="clear" w:color="auto" w:fill="FFFFFF"/>
-              </w:rPr>
-              <w:t>Search for posts in chatrooms through keywords</w:t>
-            </w:r>
-          </w:p>
-          <w:p>
-            <w:pPr>
-              <w:pStyle w:val="ListParagraph"/>
-              <w:numPr>
-                <w:ilvl w:val="0"/>
-                <w:numId w:val="7"/>
-              </w:numPr>
-              <w:spacing w:line="276" w:lineRule="auto"/>
-              <w:rPr>
-                <w:rFonts w:cstheme="minorHAnsi"/>
-                <w:color w:val="24292E"/>
-                <w:sz w:val="24"/>
-                <w:szCs w:val="24"/>
-                <w:shd w:val="clear" w:color="auto" w:fill="FFFFFF"/>
-              </w:rPr>
-            </w:pPr>
-            <w:r>
-              <w:rPr>
-                <w:rFonts w:cstheme="minorHAnsi"/>
-                <w:color w:val="24292E"/>
-                <w:sz w:val="24"/>
-                <w:szCs w:val="24"/>
-                <w:shd w:val="clear" w:color="auto" w:fill="FFFFFF"/>
-              </w:rPr>
-              <w:t>Send messages anonymously</w:t>
-            </w:r>
-          </w:p>
-          <w:p>
-            <w:pPr>
-              <w:pStyle w:val="ListParagraph"/>
-              <w:numPr>
-                <w:ilvl w:val="0"/>
-                <w:numId w:val="7"/>
-              </w:numPr>
-              <w:spacing w:line="276" w:lineRule="auto"/>
-              <w:rPr>
-                <w:rFonts w:cstheme="minorHAnsi"/>
-                <w:color w:val="24292E"/>
-                <w:sz w:val="24"/>
-                <w:szCs w:val="24"/>
-                <w:shd w:val="clear" w:color="auto" w:fill="FFFFFF"/>
-              </w:rPr>
-            </w:pPr>
-            <w:r>
-              <w:rPr>
-                <w:rFonts w:cstheme="minorHAnsi"/>
-                <w:color w:val="24292E"/>
-                <w:sz w:val="24"/>
-                <w:szCs w:val="24"/>
-                <w:shd w:val="clear" w:color="auto" w:fill="FFFFFF"/>
-              </w:rPr>
-              <w:t>Filters unwanted posts [or not as important posts] in chatrooms</w:t>
-            </w:r>
-          </w:p>
-          <w:p>
-            <w:pPr>
-              <w:pStyle w:val="ListParagraph"/>
-              <w:numPr>
-                <w:ilvl w:val="0"/>
-                <w:numId w:val="7"/>
-              </w:numPr>
-              <w:spacing w:line="276" w:lineRule="auto"/>
-              <w:rPr>
-                <w:rFonts w:cstheme="minorHAnsi"/>
-                <w:color w:val="24292E"/>
-                <w:sz w:val="24"/>
-                <w:szCs w:val="24"/>
-                <w:shd w:val="clear" w:color="auto" w:fill="FFFFFF"/>
-              </w:rPr>
-            </w:pPr>
-            <w:r>
-              <w:rPr>
-                <w:rFonts w:cstheme="minorHAnsi"/>
-                <w:color w:val="24292E"/>
-                <w:sz w:val="24"/>
-                <w:szCs w:val="24"/>
-                <w:shd w:val="clear" w:color="auto" w:fill="FFFFFF"/>
-              </w:rPr>
-              <w:t>File complaints on inappropriate posts</w:t>
-            </w:r>
-          </w:p>
-          <w:p>
-            <w:pPr>
-              <w:pStyle w:val="ListParagraph"/>
-              <w:numPr>
-                <w:ilvl w:val="0"/>
-                <w:numId w:val="7"/>
-              </w:numPr>
-              <w:spacing w:line="276" w:lineRule="auto"/>
-              <w:rPr>
-                <w:rFonts w:cstheme="minorHAnsi"/>
-                <w:color w:val="24292E"/>
-                <w:sz w:val="24"/>
-                <w:szCs w:val="24"/>
-                <w:shd w:val="clear" w:color="auto" w:fill="FFFFFF"/>
-              </w:rPr>
-            </w:pPr>
-            <w:r>
-              <w:rPr>
-                <w:rFonts w:cstheme="minorHAnsi"/>
-                <w:color w:val="24292E"/>
-                <w:sz w:val="24"/>
-                <w:szCs w:val="24"/>
-                <w:shd w:val="clear" w:color="auto" w:fill="FFFFFF"/>
-              </w:rPr>
-              <w:t>Access all functionality in app</w:t>
-            </w:r>
-          </w:p>
-          <w:p>
-            <w:pPr>
-              <w:pStyle w:val="ListParagraph"/>
-              <w:numPr>
-                <w:ilvl w:val="0"/>
-                <w:numId w:val="7"/>
-              </w:numPr>
-              <w:spacing w:line="276" w:lineRule="auto"/>
-              <w:rPr>
-                <w:rFonts w:cstheme="minorHAnsi"/>
-                <w:color w:val="24292E"/>
-                <w:sz w:val="24"/>
-                <w:szCs w:val="24"/>
-                <w:shd w:val="clear" w:color="auto" w:fill="FFFFFF"/>
-              </w:rPr>
-            </w:pPr>
-            <w:r>
-              <w:rPr>
-                <w:rFonts w:cstheme="minorHAnsi"/>
-                <w:color w:val="24292E"/>
-                <w:sz w:val="24"/>
-                <w:szCs w:val="24"/>
-                <w:shd w:val="clear" w:color="auto" w:fill="FFFFFF"/>
-              </w:rPr>
-              <w:t>Cannot hack in using CSS Injection</w:t>
+              <w:t>Course (for that chatroom)</w:t>
+            </w:r>
+          </w:p>
+          <w:p>
+            <w:pPr>
+              <w:pStyle w:val="ListParagraph"/>
+              <w:numPr>
+                <w:ilvl w:val="0"/>
+                <w:numId w:val="7"/>
+              </w:numPr>
+              <w:spacing w:line="276" w:lineRule="auto"/>
+              <w:rPr>
+                <w:rFonts w:cstheme="minorHAnsi"/>
+                <w:color w:val="24292E"/>
+                <w:sz w:val="24"/>
+                <w:szCs w:val="24"/>
+                <w:shd w:val="clear" w:color="auto" w:fill="FFFFFF"/>
+              </w:rPr>
+            </w:pPr>
+            <w:r>
+              <w:rPr>
+                <w:rFonts w:cstheme="minorHAnsi"/>
+                <w:color w:val="24292E"/>
+                <w:sz w:val="24"/>
+                <w:szCs w:val="24"/>
+                <w:shd w:val="clear" w:color="auto" w:fill="FFFFFF"/>
+              </w:rPr>
+              <w:t>All [enrolled] Users (inside chatroom)</w:t>
+            </w:r>
+          </w:p>
+          <w:p>
+            <w:pPr>
+              <w:pStyle w:val="ListParagraph"/>
+              <w:numPr>
+                <w:ilvl w:val="0"/>
+                <w:numId w:val="7"/>
+              </w:numPr>
+              <w:spacing w:line="276" w:lineRule="auto"/>
+              <w:rPr>
+                <w:rFonts w:cstheme="minorHAnsi"/>
+                <w:color w:val="24292E"/>
+                <w:sz w:val="24"/>
+                <w:szCs w:val="24"/>
+                <w:shd w:val="clear" w:color="auto" w:fill="FFFFFF"/>
+              </w:rPr>
+            </w:pPr>
+            <w:r>
+              <w:rPr>
+                <w:rFonts w:cstheme="minorHAnsi"/>
+                <w:color w:val="24292E"/>
+                <w:sz w:val="24"/>
+                <w:szCs w:val="24"/>
+                <w:shd w:val="clear" w:color="auto" w:fill="FFFFFF"/>
+              </w:rPr>
+              <w:t>Chatroom admins (mediators/managers)</w:t>
+            </w:r>
+          </w:p>
+          <w:p>
+            <w:pPr>
+              <w:pStyle w:val="ListParagraph"/>
+              <w:numPr>
+                <w:ilvl w:val="0"/>
+                <w:numId w:val="7"/>
+              </w:numPr>
+              <w:spacing w:line="276" w:lineRule="auto"/>
+              <w:rPr>
+                <w:rFonts w:cstheme="minorHAnsi"/>
+                <w:color w:val="24292E"/>
+                <w:sz w:val="24"/>
+                <w:szCs w:val="24"/>
+                <w:shd w:val="clear" w:color="auto" w:fill="FFFFFF"/>
+              </w:rPr>
+            </w:pPr>
+            <w:r>
+              <w:rPr>
+                <w:rFonts w:cstheme="minorHAnsi"/>
+                <w:color w:val="24292E"/>
+                <w:sz w:val="24"/>
+                <w:szCs w:val="24"/>
+                <w:shd w:val="clear" w:color="auto" w:fill="FFFFFF"/>
+              </w:rPr>
+              <w:t>Keep track of historic posts</w:t>
+            </w:r>
+          </w:p>
+          <w:p>
+            <w:pPr>
+              <w:pStyle w:val="ListParagraph"/>
+              <w:numPr>
+                <w:ilvl w:val="0"/>
+                <w:numId w:val="7"/>
+              </w:numPr>
+              <w:spacing w:line="276" w:lineRule="auto"/>
+              <w:rPr>
+                <w:rFonts w:cstheme="minorHAnsi"/>
+                <w:color w:val="24292E"/>
+                <w:sz w:val="24"/>
+                <w:szCs w:val="24"/>
+                <w:shd w:val="clear" w:color="auto" w:fill="FFFFFF"/>
+              </w:rPr>
+            </w:pPr>
+            <w:r>
+              <w:rPr>
+                <w:rFonts w:cstheme="minorHAnsi"/>
+                <w:color w:val="24292E"/>
+                <w:sz w:val="24"/>
+                <w:szCs w:val="24"/>
+                <w:shd w:val="clear" w:color="auto" w:fill="FFFFFF"/>
+              </w:rPr>
+              <w:t>Notify all users about alerts/important posts</w:t>
+            </w:r>
+          </w:p>
+          <w:p>
+            <w:pPr>
+              <w:pStyle w:val="ListParagraph"/>
+              <w:numPr>
+                <w:ilvl w:val="0"/>
+                <w:numId w:val="7"/>
+              </w:numPr>
+              <w:spacing w:line="276" w:lineRule="auto"/>
+              <w:rPr>
+                <w:rFonts w:cstheme="minorHAnsi"/>
+                <w:color w:val="24292E"/>
+                <w:sz w:val="24"/>
+                <w:szCs w:val="24"/>
+                <w:shd w:val="clear" w:color="auto" w:fill="FFFFFF"/>
+              </w:rPr>
+            </w:pPr>
+            <w:r>
+              <w:rPr>
+                <w:rFonts w:cstheme="minorHAnsi"/>
+                <w:color w:val="24292E"/>
+                <w:sz w:val="24"/>
+                <w:szCs w:val="24"/>
+                <w:shd w:val="clear" w:color="auto" w:fill="FFFFFF"/>
+              </w:rPr>
+              <w:t>Keep track of posts that are alerts/important posts</w:t>
+            </w:r>
+          </w:p>
+          <w:p>
+            <w:pPr>
+              <w:pStyle w:val="ListParagraph"/>
+              <w:numPr>
+                <w:ilvl w:val="0"/>
+                <w:numId w:val="7"/>
+              </w:numPr>
+              <w:spacing w:line="276" w:lineRule="auto"/>
+              <w:rPr>
+                <w:rFonts w:cstheme="minorHAnsi"/>
+                <w:color w:val="24292E"/>
+                <w:sz w:val="24"/>
+                <w:szCs w:val="24"/>
+                <w:shd w:val="clear" w:color="auto" w:fill="FFFFFF"/>
+              </w:rPr>
+            </w:pPr>
+            <w:r>
+              <w:rPr>
+                <w:rFonts w:cstheme="minorHAnsi"/>
+                <w:color w:val="24292E"/>
+                <w:sz w:val="24"/>
+                <w:szCs w:val="24"/>
+                <w:shd w:val="clear" w:color="auto" w:fill="FFFFFF"/>
+              </w:rPr>
+              <w:t>Private Messaging (PM) with other users in the chatroom</w:t>
+            </w:r>
+          </w:p>
+          <w:p>
+            <w:pPr>
+              <w:pStyle w:val="ListParagraph"/>
+              <w:numPr>
+                <w:ilvl w:val="0"/>
+                <w:numId w:val="7"/>
+              </w:numPr>
+              <w:spacing w:line="276" w:lineRule="auto"/>
+              <w:rPr>
+                <w:rFonts w:cstheme="minorHAnsi"/>
+                <w:color w:val="24292E"/>
+                <w:sz w:val="24"/>
+                <w:szCs w:val="24"/>
+                <w:shd w:val="clear" w:color="auto" w:fill="FFFFFF"/>
+              </w:rPr>
+            </w:pPr>
+            <w:r>
+              <w:rPr>
+                <w:rFonts w:cstheme="minorHAnsi"/>
+                <w:color w:val="24292E"/>
+                <w:sz w:val="24"/>
+                <w:szCs w:val="24"/>
+                <w:shd w:val="clear" w:color="auto" w:fill="FFFFFF"/>
+              </w:rPr>
+              <w:t>Collect tags from collection of posts</w:t>
             </w:r>
           </w:p>
         </w:tc>
@@ -1409,335 +1202,51 @@
                 <w:szCs w:val="24"/>
                 <w:shd w:val="clear" w:color="auto" w:fill="FFFFFF"/>
               </w:rPr>
+              <w:t>User</w:t>
+            </w:r>
+          </w:p>
+          <w:p>
+            <w:pPr>
+              <w:spacing w:line="276" w:lineRule="auto"/>
+              <w:rPr>
+                <w:rFonts w:cstheme="minorHAnsi"/>
+                <w:color w:val="24292E"/>
+                <w:sz w:val="24"/>
+                <w:szCs w:val="24"/>
+                <w:shd w:val="clear" w:color="auto" w:fill="FFFFFF"/>
+              </w:rPr>
+            </w:pPr>
+            <w:r>
+              <w:rPr>
+                <w:rFonts w:cstheme="minorHAnsi"/>
+                <w:color w:val="24292E"/>
+                <w:sz w:val="24"/>
+                <w:szCs w:val="24"/>
+                <w:shd w:val="clear" w:color="auto" w:fill="FFFFFF"/>
+              </w:rPr>
               <w:t>Server</w:t>
             </w:r>
           </w:p>
-        </w:tc>
-      </w:tr>
-      <w:tr>
-        <w:tc>
-          <w:tcPr>
-            <w:tcW w:w="9350" w:type="dxa"/>
-            <w:gridSpan w:val="2"/>
-          </w:tcPr>
-          <w:p>
-            <w:pPr>
-              <w:spacing w:line="276" w:lineRule="auto"/>
-              <w:jc w:val="center"/>
-              <w:rPr>
-                <w:rFonts w:cstheme="minorHAnsi"/>
-                <w:b/>
-                <w:i/>
-                <w:color w:val="24292E"/>
-                <w:sz w:val="24"/>
-                <w:szCs w:val="24"/>
-                <w:shd w:val="clear" w:color="auto" w:fill="FFFFFF"/>
-              </w:rPr>
-            </w:pPr>
-            <w:r>
-              <w:rPr>
-                <w:rFonts w:cstheme="minorHAnsi"/>
-                <w:b/>
-                <w:i/>
-                <w:color w:val="24292E"/>
-                <w:sz w:val="24"/>
-                <w:szCs w:val="24"/>
-                <w:shd w:val="clear" w:color="auto" w:fill="FFFFFF"/>
-              </w:rPr>
-              <w:lastRenderedPageBreak/>
-              <w:t>Chatroom</w:t>
-            </w:r>
-          </w:p>
-        </w:tc>
-      </w:tr>
-      <w:tr>
-        <w:tc>
-          <w:tcPr>
-            <w:tcW w:w="4675" w:type="dxa"/>
-          </w:tcPr>
-          <w:p>
-            <w:pPr>
-              <w:pStyle w:val="ListParagraph"/>
-              <w:numPr>
-                <w:ilvl w:val="0"/>
-                <w:numId w:val="7"/>
-              </w:numPr>
-              <w:spacing w:line="276" w:lineRule="auto"/>
-              <w:rPr>
-                <w:rFonts w:cstheme="minorHAnsi"/>
-                <w:color w:val="24292E"/>
-                <w:sz w:val="24"/>
-                <w:szCs w:val="24"/>
-                <w:shd w:val="clear" w:color="auto" w:fill="FFFFFF"/>
-              </w:rPr>
-            </w:pPr>
-            <w:r>
-              <w:rPr>
-                <w:rFonts w:cstheme="minorHAnsi"/>
-                <w:color w:val="24292E"/>
-                <w:sz w:val="24"/>
-                <w:szCs w:val="24"/>
-                <w:shd w:val="clear" w:color="auto" w:fill="FFFFFF"/>
-              </w:rPr>
-              <w:t>Course (for that chatroom)</w:t>
-            </w:r>
-          </w:p>
-          <w:p>
-            <w:pPr>
-              <w:pStyle w:val="ListParagraph"/>
-              <w:numPr>
-                <w:ilvl w:val="0"/>
-                <w:numId w:val="7"/>
-              </w:numPr>
-              <w:spacing w:line="276" w:lineRule="auto"/>
-              <w:rPr>
-                <w:rFonts w:cstheme="minorHAnsi"/>
-                <w:color w:val="24292E"/>
-                <w:sz w:val="24"/>
-                <w:szCs w:val="24"/>
-                <w:shd w:val="clear" w:color="auto" w:fill="FFFFFF"/>
-              </w:rPr>
-            </w:pPr>
-            <w:r>
-              <w:rPr>
-                <w:rFonts w:cstheme="minorHAnsi"/>
-                <w:color w:val="24292E"/>
-                <w:sz w:val="24"/>
-                <w:szCs w:val="24"/>
-                <w:shd w:val="clear" w:color="auto" w:fill="FFFFFF"/>
-              </w:rPr>
-              <w:t xml:space="preserve">All [enrolled] </w:t>
-            </w:r>
-            <w:r>
-              <w:rPr>
-                <w:rFonts w:cstheme="minorHAnsi"/>
-                <w:color w:val="24292E"/>
-                <w:sz w:val="24"/>
-                <w:szCs w:val="24"/>
-                <w:shd w:val="clear" w:color="auto" w:fill="FFFFFF"/>
-              </w:rPr>
-              <w:t>Users (inside chatroom)</w:t>
-            </w:r>
-          </w:p>
-          <w:p>
-            <w:pPr>
-              <w:pStyle w:val="ListParagraph"/>
-              <w:numPr>
-                <w:ilvl w:val="0"/>
-                <w:numId w:val="7"/>
-              </w:numPr>
-              <w:spacing w:line="276" w:lineRule="auto"/>
-              <w:rPr>
-                <w:rFonts w:cstheme="minorHAnsi"/>
-                <w:color w:val="24292E"/>
-                <w:sz w:val="24"/>
-                <w:szCs w:val="24"/>
-                <w:shd w:val="clear" w:color="auto" w:fill="FFFFFF"/>
-              </w:rPr>
-            </w:pPr>
-            <w:r>
-              <w:rPr>
-                <w:rFonts w:cstheme="minorHAnsi"/>
-                <w:color w:val="24292E"/>
-                <w:sz w:val="24"/>
-                <w:szCs w:val="24"/>
-                <w:shd w:val="clear" w:color="auto" w:fill="FFFFFF"/>
-              </w:rPr>
-              <w:t>Chatroom admins (mediators/managers)</w:t>
-            </w:r>
-          </w:p>
-          <w:p>
-            <w:pPr>
-              <w:pStyle w:val="ListParagraph"/>
-              <w:numPr>
-                <w:ilvl w:val="0"/>
-                <w:numId w:val="7"/>
-              </w:numPr>
-              <w:spacing w:line="276" w:lineRule="auto"/>
-              <w:rPr>
-                <w:rFonts w:cstheme="minorHAnsi"/>
-                <w:color w:val="24292E"/>
-                <w:sz w:val="24"/>
-                <w:szCs w:val="24"/>
-                <w:shd w:val="clear" w:color="auto" w:fill="FFFFFF"/>
-              </w:rPr>
-            </w:pPr>
-            <w:r>
-              <w:rPr>
-                <w:rFonts w:cstheme="minorHAnsi"/>
-                <w:color w:val="24292E"/>
-                <w:sz w:val="24"/>
-                <w:szCs w:val="24"/>
-                <w:shd w:val="clear" w:color="auto" w:fill="FFFFFF"/>
-              </w:rPr>
-              <w:t>Keep track of historic posts</w:t>
-            </w:r>
-          </w:p>
-          <w:p>
-            <w:pPr>
-              <w:pStyle w:val="ListParagraph"/>
-              <w:numPr>
-                <w:ilvl w:val="0"/>
-                <w:numId w:val="7"/>
-              </w:numPr>
-              <w:spacing w:line="276" w:lineRule="auto"/>
-              <w:rPr>
-                <w:rFonts w:cstheme="minorHAnsi"/>
-                <w:color w:val="24292E"/>
-                <w:sz w:val="24"/>
-                <w:szCs w:val="24"/>
-                <w:shd w:val="clear" w:color="auto" w:fill="FFFFFF"/>
-              </w:rPr>
-            </w:pPr>
-            <w:r>
-              <w:rPr>
-                <w:rFonts w:cstheme="minorHAnsi"/>
-                <w:color w:val="24292E"/>
-                <w:sz w:val="24"/>
-                <w:szCs w:val="24"/>
-                <w:shd w:val="clear" w:color="auto" w:fill="FFFFFF"/>
-              </w:rPr>
-              <w:t>Notify all users about alerts/important posts</w:t>
-            </w:r>
-          </w:p>
-          <w:p>
-            <w:pPr>
-              <w:pStyle w:val="ListParagraph"/>
-              <w:numPr>
-                <w:ilvl w:val="0"/>
-                <w:numId w:val="7"/>
-              </w:numPr>
-              <w:spacing w:line="276" w:lineRule="auto"/>
-              <w:rPr>
-                <w:rFonts w:cstheme="minorHAnsi"/>
-                <w:color w:val="24292E"/>
-                <w:sz w:val="24"/>
-                <w:szCs w:val="24"/>
-                <w:shd w:val="clear" w:color="auto" w:fill="FFFFFF"/>
-              </w:rPr>
-            </w:pPr>
-            <w:r>
-              <w:rPr>
-                <w:rFonts w:cstheme="minorHAnsi"/>
-                <w:color w:val="24292E"/>
-                <w:sz w:val="24"/>
-                <w:szCs w:val="24"/>
-                <w:shd w:val="clear" w:color="auto" w:fill="FFFFFF"/>
-              </w:rPr>
-              <w:t>Keep track of posts that are alerts/important posts</w:t>
-            </w:r>
-          </w:p>
-          <w:p>
-            <w:pPr>
-              <w:pStyle w:val="ListParagraph"/>
-              <w:numPr>
-                <w:ilvl w:val="0"/>
-                <w:numId w:val="7"/>
-              </w:numPr>
-              <w:spacing w:line="276" w:lineRule="auto"/>
-              <w:rPr>
-                <w:rFonts w:cstheme="minorHAnsi"/>
-                <w:color w:val="24292E"/>
-                <w:sz w:val="24"/>
-                <w:szCs w:val="24"/>
-                <w:shd w:val="clear" w:color="auto" w:fill="FFFFFF"/>
-              </w:rPr>
-            </w:pPr>
-            <w:r>
-              <w:rPr>
-                <w:rFonts w:cstheme="minorHAnsi"/>
-                <w:color w:val="24292E"/>
-                <w:sz w:val="24"/>
-                <w:szCs w:val="24"/>
-                <w:shd w:val="clear" w:color="auto" w:fill="FFFFFF"/>
-              </w:rPr>
-              <w:t>Private Messaging (PM) with other users in the chatroom</w:t>
-            </w:r>
-          </w:p>
-          <w:p>
-            <w:pPr>
-              <w:pStyle w:val="ListParagraph"/>
-              <w:numPr>
-                <w:ilvl w:val="0"/>
-                <w:numId w:val="7"/>
-              </w:numPr>
-              <w:spacing w:line="276" w:lineRule="auto"/>
-              <w:rPr>
-                <w:rFonts w:cstheme="minorHAnsi"/>
-                <w:color w:val="24292E"/>
-                <w:sz w:val="24"/>
-                <w:szCs w:val="24"/>
-                <w:shd w:val="clear" w:color="auto" w:fill="FFFFFF"/>
-              </w:rPr>
-            </w:pPr>
-            <w:r>
-              <w:rPr>
-                <w:rFonts w:cstheme="minorHAnsi"/>
-                <w:color w:val="24292E"/>
-                <w:sz w:val="24"/>
-                <w:szCs w:val="24"/>
-                <w:shd w:val="clear" w:color="auto" w:fill="FFFFFF"/>
-              </w:rPr>
-              <w:t>Collect tags from collection of posts</w:t>
-            </w:r>
-          </w:p>
-        </w:tc>
-        <w:tc>
-          <w:tcPr>
-            <w:tcW w:w="4675" w:type="dxa"/>
-          </w:tcPr>
-          <w:p>
-            <w:pPr>
-              <w:spacing w:line="276" w:lineRule="auto"/>
-              <w:rPr>
-                <w:rFonts w:cstheme="minorHAnsi"/>
-                <w:color w:val="24292E"/>
-                <w:sz w:val="24"/>
-                <w:szCs w:val="24"/>
-                <w:shd w:val="clear" w:color="auto" w:fill="FFFFFF"/>
-              </w:rPr>
-            </w:pPr>
-            <w:r>
-              <w:rPr>
-                <w:rFonts w:cstheme="minorHAnsi"/>
-                <w:color w:val="24292E"/>
-                <w:sz w:val="24"/>
-                <w:szCs w:val="24"/>
-                <w:shd w:val="clear" w:color="auto" w:fill="FFFFFF"/>
-              </w:rPr>
-              <w:t>U</w:t>
-            </w:r>
-            <w:r>
-              <w:rPr>
-                <w:rFonts w:cstheme="minorHAnsi"/>
-                <w:color w:val="24292E"/>
-                <w:sz w:val="24"/>
-                <w:szCs w:val="24"/>
-                <w:shd w:val="clear" w:color="auto" w:fill="FFFFFF"/>
-              </w:rPr>
-              <w:t>ser</w:t>
-            </w:r>
-          </w:p>
-          <w:p>
-            <w:pPr>
-              <w:spacing w:line="276" w:lineRule="auto"/>
-              <w:rPr>
-                <w:rFonts w:cstheme="minorHAnsi"/>
-                <w:color w:val="24292E"/>
-                <w:sz w:val="24"/>
-                <w:szCs w:val="24"/>
-                <w:shd w:val="clear" w:color="auto" w:fill="FFFFFF"/>
-              </w:rPr>
-            </w:pPr>
-            <w:r>
-              <w:rPr>
-                <w:rFonts w:cstheme="minorHAnsi"/>
-                <w:color w:val="24292E"/>
-                <w:sz w:val="24"/>
-                <w:szCs w:val="24"/>
-                <w:shd w:val="clear" w:color="auto" w:fill="FFFFFF"/>
-              </w:rPr>
-              <w:t>Server</w:t>
+          <w:p>
+            <w:pPr>
+              <w:spacing w:line="276" w:lineRule="auto"/>
+              <w:rPr>
+                <w:rFonts w:cstheme="minorHAnsi"/>
+                <w:color w:val="24292E"/>
+                <w:sz w:val="24"/>
+                <w:szCs w:val="24"/>
+                <w:shd w:val="clear" w:color="auto" w:fill="FFFFFF"/>
+              </w:rPr>
+            </w:pPr>
+            <w:r>
+              <w:rPr>
+                <w:rFonts w:cstheme="minorHAnsi"/>
+                <w:color w:val="24292E"/>
+                <w:sz w:val="24"/>
+                <w:szCs w:val="24"/>
+                <w:shd w:val="clear" w:color="auto" w:fill="FFFFFF"/>
+              </w:rPr>
+              <w:t>Controller[s]</w:t>
             </w:r>
           </w:p>
         </w:tc>
@@ -2023,6 +1532,28 @@
               <w:t>Server</w:t>
             </w:r>
           </w:p>
+          <w:p>
+            <w:pPr>
+              <w:spacing w:line="276" w:lineRule="auto"/>
+              <w:rPr>
+                <w:rFonts w:cstheme="minorHAnsi"/>
+                <w:color w:val="24292E"/>
+                <w:sz w:val="24"/>
+                <w:szCs w:val="24"/>
+                <w:shd w:val="clear" w:color="auto" w:fill="FFFFFF"/>
+              </w:rPr>
+            </w:pPr>
+            <w:r>
+              <w:rPr>
+                <w:rFonts w:cstheme="minorHAnsi"/>
+                <w:color w:val="24292E"/>
+                <w:sz w:val="24"/>
+                <w:szCs w:val="24"/>
+                <w:shd w:val="clear" w:color="auto" w:fill="FFFFFF"/>
+              </w:rPr>
+              <w:t>Controller[s]</w:t>
+            </w:r>
+          </w:p>
         </w:tc>
       </w:tr>
     </w:tbl>
@@ -2370,221 +1901,42 @@
         </w:rPr>
       </w:pPr>
     </w:p>
-    <w:tbl>
-      <w:tblPr>
-        <w:tblStyle w:val="TableGrid"/>
-        <w:tblW w:w="0" w:type="auto"/>
-        <w:tblLook w:val="04A0" w:firstRow="1" w:lastRow="0" w:firstColumn="1" w:lastColumn="0" w:noHBand="0" w:noVBand="1"/>
-      </w:tblPr>
-      <w:tblGrid>
-        <w:gridCol w:w="4675"/>
-        <w:gridCol w:w="4675"/>
-      </w:tblGrid>
-      <w:tr>
-        <w:tc>
-          <w:tcPr>
-            <w:tcW w:w="9350" w:type="dxa"/>
-            <w:gridSpan w:val="2"/>
-          </w:tcPr>
-          <w:p>
-            <w:pPr>
-              <w:spacing w:line="276" w:lineRule="auto"/>
-              <w:jc w:val="center"/>
-              <w:rPr>
-                <w:rFonts w:cstheme="minorHAnsi"/>
-                <w:b/>
-                <w:i/>
-                <w:color w:val="24292E"/>
-                <w:sz w:val="24"/>
-                <w:szCs w:val="24"/>
-                <w:shd w:val="clear" w:color="auto" w:fill="FFFFFF"/>
-              </w:rPr>
-            </w:pPr>
-            <w:r>
-              <w:rPr>
-                <w:rFonts w:cstheme="minorHAnsi"/>
-                <w:b/>
-                <w:i/>
-                <w:color w:val="24292E"/>
-                <w:sz w:val="24"/>
-                <w:szCs w:val="24"/>
-                <w:shd w:val="clear" w:color="auto" w:fill="FFFFFF"/>
-              </w:rPr>
-              <w:t>Login</w:t>
-            </w:r>
-          </w:p>
-        </w:tc>
-      </w:tr>
-      <w:tr>
-        <w:tc>
-          <w:tcPr>
-            <w:tcW w:w="4675" w:type="dxa"/>
-          </w:tcPr>
-          <w:p>
-            <w:pPr>
-              <w:pStyle w:val="ListParagraph"/>
-              <w:numPr>
-                <w:ilvl w:val="0"/>
-                <w:numId w:val="7"/>
-              </w:numPr>
-              <w:spacing w:line="276" w:lineRule="auto"/>
-              <w:rPr>
-                <w:rFonts w:cstheme="minorHAnsi"/>
-                <w:color w:val="24292E"/>
-                <w:sz w:val="24"/>
-                <w:szCs w:val="24"/>
-                <w:shd w:val="clear" w:color="auto" w:fill="FFFFFF"/>
-              </w:rPr>
-            </w:pPr>
-            <w:r>
-              <w:rPr>
-                <w:rFonts w:cstheme="minorHAnsi"/>
-                <w:color w:val="24292E"/>
-                <w:sz w:val="24"/>
-                <w:szCs w:val="24"/>
-                <w:shd w:val="clear" w:color="auto" w:fill="FFFFFF"/>
-              </w:rPr>
-              <w:t>Obtain username</w:t>
-            </w:r>
-          </w:p>
-          <w:p>
-            <w:pPr>
-              <w:pStyle w:val="ListParagraph"/>
-              <w:numPr>
-                <w:ilvl w:val="0"/>
-                <w:numId w:val="7"/>
-              </w:numPr>
-              <w:spacing w:line="276" w:lineRule="auto"/>
-              <w:rPr>
-                <w:rFonts w:cstheme="minorHAnsi"/>
-                <w:color w:val="24292E"/>
-                <w:sz w:val="24"/>
-                <w:szCs w:val="24"/>
-                <w:shd w:val="clear" w:color="auto" w:fill="FFFFFF"/>
-              </w:rPr>
-            </w:pPr>
-            <w:r>
-              <w:rPr>
-                <w:rFonts w:cstheme="minorHAnsi"/>
-                <w:color w:val="24292E"/>
-                <w:sz w:val="24"/>
-                <w:szCs w:val="24"/>
-                <w:shd w:val="clear" w:color="auto" w:fill="FFFFFF"/>
-              </w:rPr>
-              <w:t>Obtain password</w:t>
-            </w:r>
-          </w:p>
-          <w:p>
-            <w:pPr>
-              <w:pStyle w:val="ListParagraph"/>
-              <w:numPr>
-                <w:ilvl w:val="0"/>
-                <w:numId w:val="7"/>
-              </w:numPr>
-              <w:spacing w:line="276" w:lineRule="auto"/>
-              <w:rPr>
-                <w:rFonts w:cstheme="minorHAnsi"/>
-                <w:color w:val="24292E"/>
-                <w:sz w:val="24"/>
-                <w:szCs w:val="24"/>
-                <w:shd w:val="clear" w:color="auto" w:fill="FFFFFF"/>
-              </w:rPr>
-            </w:pPr>
-            <w:r>
-              <w:rPr>
-                <w:rFonts w:cstheme="minorHAnsi"/>
-                <w:color w:val="24292E"/>
-                <w:sz w:val="24"/>
-                <w:szCs w:val="24"/>
-                <w:shd w:val="clear" w:color="auto" w:fill="FFFFFF"/>
-              </w:rPr>
-              <w:t>Authenticate within databases using username and password</w:t>
-            </w:r>
-          </w:p>
-        </w:tc>
-        <w:tc>
-          <w:tcPr>
-            <w:tcW w:w="4675" w:type="dxa"/>
-          </w:tcPr>
-          <w:p>
-            <w:pPr>
-              <w:spacing w:line="276" w:lineRule="auto"/>
-              <w:rPr>
-                <w:rFonts w:cstheme="minorHAnsi"/>
-                <w:color w:val="24292E"/>
-                <w:sz w:val="24"/>
-                <w:szCs w:val="24"/>
-                <w:shd w:val="clear" w:color="auto" w:fill="FFFFFF"/>
-              </w:rPr>
-            </w:pPr>
-            <w:r>
-              <w:rPr>
-                <w:rFonts w:cstheme="minorHAnsi"/>
-                <w:color w:val="24292E"/>
-                <w:sz w:val="24"/>
-                <w:szCs w:val="24"/>
-                <w:shd w:val="clear" w:color="auto" w:fill="FFFFFF"/>
-              </w:rPr>
-              <w:t>U</w:t>
-            </w:r>
-            <w:r>
-              <w:rPr>
-                <w:rFonts w:cstheme="minorHAnsi"/>
-                <w:color w:val="24292E"/>
-                <w:sz w:val="24"/>
-                <w:szCs w:val="24"/>
-                <w:shd w:val="clear" w:color="auto" w:fill="FFFFFF"/>
-              </w:rPr>
-              <w:t>ser</w:t>
-            </w:r>
-          </w:p>
-          <w:p>
-            <w:pPr>
-              <w:spacing w:line="276" w:lineRule="auto"/>
-              <w:rPr>
-                <w:rFonts w:cstheme="minorHAnsi"/>
-                <w:color w:val="24292E"/>
-                <w:sz w:val="24"/>
-                <w:szCs w:val="24"/>
-                <w:shd w:val="clear" w:color="auto" w:fill="FFFFFF"/>
-              </w:rPr>
-            </w:pPr>
-            <w:r>
-              <w:rPr>
-                <w:rFonts w:cstheme="minorHAnsi"/>
-                <w:color w:val="24292E"/>
-                <w:sz w:val="24"/>
-                <w:szCs w:val="24"/>
-                <w:shd w:val="clear" w:color="auto" w:fill="FFFFFF"/>
-              </w:rPr>
-              <w:t>Server</w:t>
-            </w:r>
-          </w:p>
-          <w:p>
-            <w:pPr>
-              <w:spacing w:line="276" w:lineRule="auto"/>
-              <w:rPr>
-                <w:rFonts w:cstheme="minorHAnsi"/>
-                <w:color w:val="24292E"/>
-                <w:sz w:val="24"/>
-                <w:szCs w:val="24"/>
-                <w:shd w:val="clear" w:color="auto" w:fill="FFFFFF"/>
-              </w:rPr>
-            </w:pPr>
-            <w:r>
-              <w:rPr>
-                <w:rFonts w:cstheme="minorHAnsi"/>
-                <w:color w:val="24292E"/>
-                <w:sz w:val="24"/>
-                <w:szCs w:val="24"/>
-                <w:shd w:val="clear" w:color="auto" w:fill="FFFFFF"/>
-              </w:rPr>
-              <w:t>Controller[s]</w:t>
-            </w:r>
-          </w:p>
-        </w:tc>
-      </w:tr>
-    </w:tbl>
+    <w:p>
+      <w:pPr>
+        <w:spacing w:after="0" w:line="276" w:lineRule="auto"/>
+        <w:rPr>
+          <w:rFonts w:cstheme="minorHAnsi"/>
+          <w:color w:val="24292E"/>
+          <w:sz w:val="24"/>
+          <w:szCs w:val="24"/>
+          <w:shd w:val="clear" w:color="auto" w:fill="FFFFFF"/>
+        </w:rPr>
+      </w:pPr>
+    </w:p>
+    <w:p>
+      <w:pPr>
+        <w:spacing w:after="0" w:line="276" w:lineRule="auto"/>
+        <w:rPr>
+          <w:rFonts w:cstheme="minorHAnsi"/>
+          <w:color w:val="24292E"/>
+          <w:sz w:val="24"/>
+          <w:szCs w:val="24"/>
+          <w:shd w:val="clear" w:color="auto" w:fill="FFFFFF"/>
+        </w:rPr>
+      </w:pPr>
+    </w:p>
+    <w:p>
+      <w:pPr>
+        <w:spacing w:after="0" w:line="276" w:lineRule="auto"/>
+        <w:rPr>
+          <w:rFonts w:cstheme="minorHAnsi"/>
+          <w:color w:val="24292E"/>
+          <w:sz w:val="24"/>
+          <w:szCs w:val="24"/>
+          <w:shd w:val="clear" w:color="auto" w:fill="FFFFFF"/>
+        </w:rPr>
+      </w:pPr>
+    </w:p>
     <w:p>
       <w:pPr>
         <w:spacing w:after="0" w:line="276" w:lineRule="auto"/>
@@ -2637,7 +1989,8 @@
                 <w:szCs w:val="24"/>
                 <w:shd w:val="clear" w:color="auto" w:fill="FFFFFF"/>
               </w:rPr>
-              <w:t>ProfilePage</w:t>
+              <w:lastRenderedPageBreak/>
+              <w:t>Login</w:t>
             </w:r>
           </w:p>
         </w:tc>
@@ -2671,142 +2024,61 @@
                 <w:szCs w:val="24"/>
                 <w:shd w:val="clear" w:color="auto" w:fill="FFFFFF"/>
               </w:rPr>
-              <w:t>Upload and set profile picture</w:t>
-            </w:r>
-          </w:p>
-          <w:p>
-            <w:pPr>
-              <w:pStyle w:val="ListParagraph"/>
-              <w:numPr>
-                <w:ilvl w:val="0"/>
-                <w:numId w:val="7"/>
-              </w:numPr>
-              <w:spacing w:line="276" w:lineRule="auto"/>
-              <w:rPr>
-                <w:rFonts w:cstheme="minorHAnsi"/>
-                <w:color w:val="24292E"/>
-                <w:sz w:val="24"/>
-                <w:szCs w:val="24"/>
-                <w:shd w:val="clear" w:color="auto" w:fill="FFFFFF"/>
-              </w:rPr>
-            </w:pPr>
-            <w:r>
-              <w:rPr>
-                <w:rFonts w:cstheme="minorHAnsi"/>
-                <w:color w:val="24292E"/>
-                <w:sz w:val="24"/>
-                <w:szCs w:val="24"/>
-                <w:shd w:val="clear" w:color="auto" w:fill="FFFFFF"/>
-              </w:rPr>
-              <w:t>Set first name and last name</w:t>
-            </w:r>
-          </w:p>
-          <w:p>
-            <w:pPr>
-              <w:pStyle w:val="ListParagraph"/>
-              <w:numPr>
-                <w:ilvl w:val="0"/>
-                <w:numId w:val="7"/>
-              </w:numPr>
-              <w:spacing w:line="276" w:lineRule="auto"/>
-              <w:rPr>
-                <w:rFonts w:cstheme="minorHAnsi"/>
-                <w:color w:val="24292E"/>
-                <w:sz w:val="24"/>
-                <w:szCs w:val="24"/>
-                <w:shd w:val="clear" w:color="auto" w:fill="FFFFFF"/>
-              </w:rPr>
-            </w:pPr>
-            <w:r>
-              <w:rPr>
-                <w:rFonts w:cstheme="minorHAnsi"/>
-                <w:color w:val="24292E"/>
-                <w:sz w:val="24"/>
-                <w:szCs w:val="24"/>
-                <w:shd w:val="clear" w:color="auto" w:fill="FFFFFF"/>
-              </w:rPr>
-              <w:t>Change first name and last name</w:t>
-            </w:r>
-          </w:p>
-          <w:p>
-            <w:pPr>
-              <w:pStyle w:val="ListParagraph"/>
-              <w:numPr>
-                <w:ilvl w:val="0"/>
-                <w:numId w:val="7"/>
-              </w:numPr>
-              <w:spacing w:line="276" w:lineRule="auto"/>
-              <w:rPr>
-                <w:rFonts w:cstheme="minorHAnsi"/>
-                <w:color w:val="24292E"/>
-                <w:sz w:val="24"/>
-                <w:szCs w:val="24"/>
-                <w:shd w:val="clear" w:color="auto" w:fill="FFFFFF"/>
-              </w:rPr>
-            </w:pPr>
-            <w:r>
-              <w:rPr>
-                <w:rFonts w:cstheme="minorHAnsi"/>
-                <w:color w:val="24292E"/>
-                <w:sz w:val="24"/>
-                <w:szCs w:val="24"/>
-                <w:shd w:val="clear" w:color="auto" w:fill="FFFFFF"/>
-              </w:rPr>
-              <w:t>Upload resume</w:t>
-            </w:r>
-          </w:p>
-          <w:p>
-            <w:pPr>
-              <w:pStyle w:val="ListParagraph"/>
-              <w:numPr>
-                <w:ilvl w:val="0"/>
-                <w:numId w:val="7"/>
-              </w:numPr>
-              <w:spacing w:line="276" w:lineRule="auto"/>
-              <w:rPr>
-                <w:rFonts w:cstheme="minorHAnsi"/>
-                <w:color w:val="24292E"/>
-                <w:sz w:val="24"/>
-                <w:szCs w:val="24"/>
-                <w:shd w:val="clear" w:color="auto" w:fill="FFFFFF"/>
-              </w:rPr>
-            </w:pPr>
-            <w:r>
-              <w:rPr>
-                <w:rFonts w:cstheme="minorHAnsi"/>
-                <w:color w:val="24292E"/>
-                <w:sz w:val="24"/>
-                <w:szCs w:val="24"/>
-                <w:shd w:val="clear" w:color="auto" w:fill="FFFFFF"/>
-              </w:rPr>
-              <w:t>Set major</w:t>
-            </w:r>
-          </w:p>
-          <w:p>
-            <w:pPr>
-              <w:pStyle w:val="ListParagraph"/>
-              <w:numPr>
-                <w:ilvl w:val="0"/>
-                <w:numId w:val="7"/>
-              </w:numPr>
-              <w:spacing w:line="276" w:lineRule="auto"/>
-              <w:rPr>
-                <w:rFonts w:cstheme="minorHAnsi"/>
-                <w:color w:val="24292E"/>
-                <w:sz w:val="24"/>
-                <w:szCs w:val="24"/>
-                <w:shd w:val="clear" w:color="auto" w:fill="FFFFFF"/>
-              </w:rPr>
-            </w:pPr>
-            <w:r>
-              <w:rPr>
-                <w:rFonts w:cstheme="minorHAnsi"/>
-                <w:color w:val="24292E"/>
-                <w:sz w:val="24"/>
-                <w:szCs w:val="24"/>
-                <w:shd w:val="clear" w:color="auto" w:fill="FFFFFF"/>
-              </w:rPr>
-              <w:t>Change password</w:t>
+              <w:t>Obtain username</w:t>
+            </w:r>
+          </w:p>
+          <w:p>
+            <w:pPr>
+              <w:pStyle w:val="ListParagraph"/>
+              <w:numPr>
+                <w:ilvl w:val="0"/>
+                <w:numId w:val="7"/>
+              </w:numPr>
+              <w:spacing w:line="276" w:lineRule="auto"/>
+              <w:rPr>
+                <w:rFonts w:cstheme="minorHAnsi"/>
+                <w:color w:val="24292E"/>
+                <w:sz w:val="24"/>
+                <w:szCs w:val="24"/>
+                <w:shd w:val="clear" w:color="auto" w:fill="FFFFFF"/>
+              </w:rPr>
+            </w:pPr>
+            <w:r>
+              <w:rPr>
+                <w:rFonts w:cstheme="minorHAnsi"/>
+                <w:color w:val="24292E"/>
+                <w:sz w:val="24"/>
+                <w:szCs w:val="24"/>
+                <w:shd w:val="clear" w:color="auto" w:fill="FFFFFF"/>
+              </w:rPr>
+              <w:t>Obtain password</w:t>
+            </w:r>
+          </w:p>
+          <w:p>
+            <w:pPr>
+              <w:pStyle w:val="ListParagraph"/>
+              <w:numPr>
+                <w:ilvl w:val="0"/>
+                <w:numId w:val="7"/>
+              </w:numPr>
+              <w:spacing w:line="276" w:lineRule="auto"/>
+              <w:rPr>
+                <w:rFonts w:cstheme="minorHAnsi"/>
+                <w:color w:val="24292E"/>
+                <w:sz w:val="24"/>
+                <w:szCs w:val="24"/>
+                <w:shd w:val="clear" w:color="auto" w:fill="FFFFFF"/>
+              </w:rPr>
+            </w:pPr>
+            <w:r>
+              <w:rPr>
+                <w:rFonts w:cstheme="minorHAnsi"/>
+                <w:color w:val="24292E"/>
+                <w:sz w:val="24"/>
+                <w:szCs w:val="24"/>
+                <w:shd w:val="clear" w:color="auto" w:fill="FFFFFF"/>
+              </w:rPr>
+              <w:t>Authenticate within databases using username and password</w:t>
             </w:r>
           </w:p>
         </w:tc>
@@ -2893,18 +2165,6 @@
         </w:tc>
       </w:tr>
     </w:tbl>
-    <w:p>
-      <w:pPr>
-        <w:spacing w:after="0" w:line="276" w:lineRule="auto"/>
-        <w:rPr>
-          <w:rFonts w:cstheme="minorHAnsi"/>
-          <w:color w:val="24292E"/>
-          <w:sz w:val="24"/>
-          <w:szCs w:val="24"/>
-          <w:shd w:val="clear" w:color="auto" w:fill="FFFFFF"/>
-        </w:rPr>
-      </w:pPr>
-    </w:p>
     <w:p>
       <w:pPr>
         <w:spacing w:after="0" w:line="276" w:lineRule="auto"/>
@@ -2957,7 +2217,7 @@
                 <w:szCs w:val="24"/>
                 <w:shd w:val="clear" w:color="auto" w:fill="FFFFFF"/>
               </w:rPr>
-              <w:t>LandingPage</w:t>
+              <w:t>ProfilePage</w:t>
             </w:r>
           </w:p>
         </w:tc>
@@ -2991,7 +2251,142 @@
                 <w:szCs w:val="24"/>
                 <w:shd w:val="clear" w:color="auto" w:fill="FFFFFF"/>
               </w:rPr>
-              <w:t>Navigate to another portion of the application (gateway to user profile and chatroom[s])</w:t>
+              <w:t>Upload and set profile picture</w:t>
+            </w:r>
+          </w:p>
+          <w:p>
+            <w:pPr>
+              <w:pStyle w:val="ListParagraph"/>
+              <w:numPr>
+                <w:ilvl w:val="0"/>
+                <w:numId w:val="7"/>
+              </w:numPr>
+              <w:spacing w:line="276" w:lineRule="auto"/>
+              <w:rPr>
+                <w:rFonts w:cstheme="minorHAnsi"/>
+                <w:color w:val="24292E"/>
+                <w:sz w:val="24"/>
+                <w:szCs w:val="24"/>
+                <w:shd w:val="clear" w:color="auto" w:fill="FFFFFF"/>
+              </w:rPr>
+            </w:pPr>
+            <w:r>
+              <w:rPr>
+                <w:rFonts w:cstheme="minorHAnsi"/>
+                <w:color w:val="24292E"/>
+                <w:sz w:val="24"/>
+                <w:szCs w:val="24"/>
+                <w:shd w:val="clear" w:color="auto" w:fill="FFFFFF"/>
+              </w:rPr>
+              <w:t>Set first name and last name</w:t>
+            </w:r>
+          </w:p>
+          <w:p>
+            <w:pPr>
+              <w:pStyle w:val="ListParagraph"/>
+              <w:numPr>
+                <w:ilvl w:val="0"/>
+                <w:numId w:val="7"/>
+              </w:numPr>
+              <w:spacing w:line="276" w:lineRule="auto"/>
+              <w:rPr>
+                <w:rFonts w:cstheme="minorHAnsi"/>
+                <w:color w:val="24292E"/>
+                <w:sz w:val="24"/>
+                <w:szCs w:val="24"/>
+                <w:shd w:val="clear" w:color="auto" w:fill="FFFFFF"/>
+              </w:rPr>
+            </w:pPr>
+            <w:r>
+              <w:rPr>
+                <w:rFonts w:cstheme="minorHAnsi"/>
+                <w:color w:val="24292E"/>
+                <w:sz w:val="24"/>
+                <w:szCs w:val="24"/>
+                <w:shd w:val="clear" w:color="auto" w:fill="FFFFFF"/>
+              </w:rPr>
+              <w:t>Change first name and last name</w:t>
+            </w:r>
+          </w:p>
+          <w:p>
+            <w:pPr>
+              <w:pStyle w:val="ListParagraph"/>
+              <w:numPr>
+                <w:ilvl w:val="0"/>
+                <w:numId w:val="7"/>
+              </w:numPr>
+              <w:spacing w:line="276" w:lineRule="auto"/>
+              <w:rPr>
+                <w:rFonts w:cstheme="minorHAnsi"/>
+                <w:color w:val="24292E"/>
+                <w:sz w:val="24"/>
+                <w:szCs w:val="24"/>
+                <w:shd w:val="clear" w:color="auto" w:fill="FFFFFF"/>
+              </w:rPr>
+            </w:pPr>
+            <w:r>
+              <w:rPr>
+                <w:rFonts w:cstheme="minorHAnsi"/>
+                <w:color w:val="24292E"/>
+                <w:sz w:val="24"/>
+                <w:szCs w:val="24"/>
+                <w:shd w:val="clear" w:color="auto" w:fill="FFFFFF"/>
+              </w:rPr>
+              <w:t>Upload resume</w:t>
+            </w:r>
+          </w:p>
+          <w:p>
+            <w:pPr>
+              <w:pStyle w:val="ListParagraph"/>
+              <w:numPr>
+                <w:ilvl w:val="0"/>
+                <w:numId w:val="7"/>
+              </w:numPr>
+              <w:spacing w:line="276" w:lineRule="auto"/>
+              <w:rPr>
+                <w:rFonts w:cstheme="minorHAnsi"/>
+                <w:color w:val="24292E"/>
+                <w:sz w:val="24"/>
+                <w:szCs w:val="24"/>
+                <w:shd w:val="clear" w:color="auto" w:fill="FFFFFF"/>
+              </w:rPr>
+            </w:pPr>
+            <w:r>
+              <w:rPr>
+                <w:rFonts w:cstheme="minorHAnsi"/>
+                <w:color w:val="24292E"/>
+                <w:sz w:val="24"/>
+                <w:szCs w:val="24"/>
+                <w:shd w:val="clear" w:color="auto" w:fill="FFFFFF"/>
+              </w:rPr>
+              <w:t>Set major</w:t>
+            </w:r>
+          </w:p>
+          <w:p>
+            <w:pPr>
+              <w:pStyle w:val="ListParagraph"/>
+              <w:numPr>
+                <w:ilvl w:val="0"/>
+                <w:numId w:val="7"/>
+              </w:numPr>
+              <w:spacing w:line="276" w:lineRule="auto"/>
+              <w:rPr>
+                <w:rFonts w:cstheme="minorHAnsi"/>
+                <w:color w:val="24292E"/>
+                <w:sz w:val="24"/>
+                <w:szCs w:val="24"/>
+                <w:shd w:val="clear" w:color="auto" w:fill="FFFFFF"/>
+              </w:rPr>
+            </w:pPr>
+            <w:r>
+              <w:rPr>
+                <w:rFonts w:cstheme="minorHAnsi"/>
+                <w:color w:val="24292E"/>
+                <w:sz w:val="24"/>
+                <w:szCs w:val="24"/>
+                <w:shd w:val="clear" w:color="auto" w:fill="FFFFFF"/>
+              </w:rPr>
+              <w:t>Change password</w:t>
             </w:r>
           </w:p>
         </w:tc>
@@ -3029,6 +2424,28 @@
                 <w:shd w:val="clear" w:color="auto" w:fill="FFFFFF"/>
               </w:rPr>
               <w:t>ser</w:t>
+            </w:r>
+          </w:p>
+          <w:p>
+            <w:pPr>
+              <w:spacing w:line="276" w:lineRule="auto"/>
+              <w:rPr>
+                <w:rFonts w:cstheme="minorHAnsi"/>
+                <w:color w:val="24292E"/>
+                <w:sz w:val="24"/>
+                <w:szCs w:val="24"/>
+                <w:shd w:val="clear" w:color="auto" w:fill="FFFFFF"/>
+              </w:rPr>
+            </w:pPr>
+            <w:r>
+              <w:rPr>
+                <w:rFonts w:cstheme="minorHAnsi"/>
+                <w:color w:val="24292E"/>
+                <w:sz w:val="24"/>
+                <w:szCs w:val="24"/>
+                <w:shd w:val="clear" w:color="auto" w:fill="FFFFFF"/>
+              </w:rPr>
+              <w:t>Server</w:t>
             </w:r>
           </w:p>
           <w:p>
@@ -3120,7 +2537,7 @@
                 <w:szCs w:val="24"/>
                 <w:shd w:val="clear" w:color="auto" w:fill="FFFFFF"/>
               </w:rPr>
-              <w:t>Server</w:t>
+              <w:t>LandingPage</w:t>
             </w:r>
           </w:p>
         </w:tc>
@@ -3154,115 +2571,7 @@
                 <w:szCs w:val="24"/>
                 <w:shd w:val="clear" w:color="auto" w:fill="FFFFFF"/>
               </w:rPr>
-              <w:t>Connects to database</w:t>
-            </w:r>
-          </w:p>
-          <w:p>
-            <w:pPr>
-              <w:pStyle w:val="ListParagraph"/>
-              <w:numPr>
-                <w:ilvl w:val="0"/>
-                <w:numId w:val="7"/>
-              </w:numPr>
-              <w:spacing w:line="276" w:lineRule="auto"/>
-              <w:rPr>
-                <w:rFonts w:cstheme="minorHAnsi"/>
-                <w:color w:val="24292E"/>
-                <w:sz w:val="24"/>
-                <w:szCs w:val="24"/>
-                <w:shd w:val="clear" w:color="auto" w:fill="FFFFFF"/>
-              </w:rPr>
-            </w:pPr>
-            <w:r>
-              <w:rPr>
-                <w:rFonts w:cstheme="minorHAnsi"/>
-                <w:color w:val="24292E"/>
-                <w:sz w:val="24"/>
-                <w:szCs w:val="24"/>
-                <w:shd w:val="clear" w:color="auto" w:fill="FFFFFF"/>
-              </w:rPr>
-              <w:t>Connects to frontend</w:t>
-            </w:r>
-          </w:p>
-          <w:p>
-            <w:pPr>
-              <w:pStyle w:val="ListParagraph"/>
-              <w:numPr>
-                <w:ilvl w:val="0"/>
-                <w:numId w:val="7"/>
-              </w:numPr>
-              <w:spacing w:line="276" w:lineRule="auto"/>
-              <w:rPr>
-                <w:rFonts w:cstheme="minorHAnsi"/>
-                <w:color w:val="24292E"/>
-                <w:sz w:val="24"/>
-                <w:szCs w:val="24"/>
-                <w:shd w:val="clear" w:color="auto" w:fill="FFFFFF"/>
-              </w:rPr>
-            </w:pPr>
-            <w:r>
-              <w:rPr>
-                <w:rFonts w:cstheme="minorHAnsi"/>
-                <w:color w:val="24292E"/>
-                <w:sz w:val="24"/>
-                <w:szCs w:val="24"/>
-                <w:shd w:val="clear" w:color="auto" w:fill="FFFFFF"/>
-              </w:rPr>
-              <w:t>Authenticates HTTP requests</w:t>
-            </w:r>
-          </w:p>
-          <w:p>
-            <w:pPr>
-              <w:pStyle w:val="ListParagraph"/>
-              <w:numPr>
-                <w:ilvl w:val="0"/>
-                <w:numId w:val="7"/>
-              </w:numPr>
-              <w:spacing w:line="276" w:lineRule="auto"/>
-              <w:rPr>
-                <w:rFonts w:cstheme="minorHAnsi"/>
-                <w:color w:val="24292E"/>
-                <w:sz w:val="24"/>
-                <w:szCs w:val="24"/>
-                <w:shd w:val="clear" w:color="auto" w:fill="FFFFFF"/>
-              </w:rPr>
-            </w:pPr>
-            <w:r>
-              <w:rPr>
-                <w:rFonts w:cstheme="minorHAnsi"/>
-                <w:color w:val="24292E"/>
-                <w:sz w:val="24"/>
-                <w:szCs w:val="24"/>
-                <w:shd w:val="clear" w:color="auto" w:fill="FFFFFF"/>
-              </w:rPr>
-              <w:t>Returns HTTP response</w:t>
-            </w:r>
-          </w:p>
-          <w:p>
-            <w:pPr>
-              <w:pStyle w:val="ListParagraph"/>
-              <w:numPr>
-                <w:ilvl w:val="0"/>
-                <w:numId w:val="7"/>
-              </w:numPr>
-              <w:spacing w:line="276" w:lineRule="auto"/>
-              <w:rPr>
-                <w:rFonts w:cstheme="minorHAnsi"/>
-                <w:color w:val="24292E"/>
-                <w:sz w:val="24"/>
-                <w:szCs w:val="24"/>
-                <w:shd w:val="clear" w:color="auto" w:fill="FFFFFF"/>
-              </w:rPr>
-            </w:pPr>
-            <w:r>
-              <w:rPr>
-                <w:rFonts w:cstheme="minorHAnsi"/>
-                <w:color w:val="24292E"/>
-                <w:sz w:val="24"/>
-                <w:szCs w:val="24"/>
-                <w:shd w:val="clear" w:color="auto" w:fill="FFFFFF"/>
-              </w:rPr>
-              <w:t>Sends errors when needed</w:t>
+              <w:t>Navigate to another portion of the application (gateway to user profile and chatroom[s])</w:t>
             </w:r>
           </w:p>
         </w:tc>
@@ -3289,7 +2598,17 @@
                 <w:szCs w:val="24"/>
                 <w:shd w:val="clear" w:color="auto" w:fill="FFFFFF"/>
               </w:rPr>
-              <w:t>User</w:t>
+              <w:t>U</w:t>
+            </w:r>
+            <w:r>
+              <w:rPr>
+                <w:rFonts w:cstheme="minorHAnsi"/>
+                <w:color w:val="24292E"/>
+                <w:sz w:val="24"/>
+                <w:szCs w:val="24"/>
+                <w:shd w:val="clear" w:color="auto" w:fill="FFFFFF"/>
+              </w:rPr>
+              <w:t>ser</w:t>
             </w:r>
           </w:p>
           <w:p>
@@ -3340,7 +2659,247 @@
           <w:shd w:val="clear" w:color="auto" w:fill="FFFFFF"/>
         </w:rPr>
       </w:pPr>
-      <w:r>
+    </w:p>
+    <w:tbl>
+      <w:tblPr>
+        <w:tblStyle w:val="TableGrid"/>
+        <w:tblW w:w="0" w:type="auto"/>
+        <w:tblLook w:val="04A0" w:firstRow="1" w:lastRow="0" w:firstColumn="1" w:lastColumn="0" w:noHBand="0" w:noVBand="1"/>
+      </w:tblPr>
+      <w:tblGrid>
+        <w:gridCol w:w="4675"/>
+        <w:gridCol w:w="4675"/>
+      </w:tblGrid>
+      <w:tr>
+        <w:tc>
+          <w:tcPr>
+            <w:tcW w:w="9350" w:type="dxa"/>
+            <w:gridSpan w:val="2"/>
+          </w:tcPr>
+          <w:p>
+            <w:pPr>
+              <w:spacing w:line="276" w:lineRule="auto"/>
+              <w:jc w:val="center"/>
+              <w:rPr>
+                <w:rFonts w:cstheme="minorHAnsi"/>
+                <w:b/>
+                <w:i/>
+                <w:color w:val="24292E"/>
+                <w:sz w:val="24"/>
+                <w:szCs w:val="24"/>
+                <w:shd w:val="clear" w:color="auto" w:fill="FFFFFF"/>
+              </w:rPr>
+            </w:pPr>
+            <w:r>
+              <w:rPr>
+                <w:rFonts w:cstheme="minorHAnsi"/>
+                <w:b/>
+                <w:i/>
+                <w:color w:val="24292E"/>
+                <w:sz w:val="24"/>
+                <w:szCs w:val="24"/>
+                <w:shd w:val="clear" w:color="auto" w:fill="FFFFFF"/>
+              </w:rPr>
+              <w:t>Server</w:t>
+            </w:r>
+          </w:p>
+        </w:tc>
+      </w:tr>
+      <w:tr>
+        <w:tc>
+          <w:tcPr>
+            <w:tcW w:w="4675" w:type="dxa"/>
+          </w:tcPr>
+          <w:p>
+            <w:pPr>
+              <w:pStyle w:val="ListParagraph"/>
+              <w:numPr>
+                <w:ilvl w:val="0"/>
+                <w:numId w:val="7"/>
+              </w:numPr>
+              <w:spacing w:line="276" w:lineRule="auto"/>
+              <w:rPr>
+                <w:rFonts w:cstheme="minorHAnsi"/>
+                <w:color w:val="24292E"/>
+                <w:sz w:val="24"/>
+                <w:szCs w:val="24"/>
+                <w:shd w:val="clear" w:color="auto" w:fill="FFFFFF"/>
+              </w:rPr>
+            </w:pPr>
+            <w:r>
+              <w:rPr>
+                <w:rFonts w:cstheme="minorHAnsi"/>
+                <w:color w:val="24292E"/>
+                <w:sz w:val="24"/>
+                <w:szCs w:val="24"/>
+                <w:shd w:val="clear" w:color="auto" w:fill="FFFFFF"/>
+              </w:rPr>
+              <w:t>Connects to database</w:t>
+            </w:r>
+          </w:p>
+          <w:p>
+            <w:pPr>
+              <w:pStyle w:val="ListParagraph"/>
+              <w:numPr>
+                <w:ilvl w:val="0"/>
+                <w:numId w:val="7"/>
+              </w:numPr>
+              <w:spacing w:line="276" w:lineRule="auto"/>
+              <w:rPr>
+                <w:rFonts w:cstheme="minorHAnsi"/>
+                <w:color w:val="24292E"/>
+                <w:sz w:val="24"/>
+                <w:szCs w:val="24"/>
+                <w:shd w:val="clear" w:color="auto" w:fill="FFFFFF"/>
+              </w:rPr>
+            </w:pPr>
+            <w:r>
+              <w:rPr>
+                <w:rFonts w:cstheme="minorHAnsi"/>
+                <w:color w:val="24292E"/>
+                <w:sz w:val="24"/>
+                <w:szCs w:val="24"/>
+                <w:shd w:val="clear" w:color="auto" w:fill="FFFFFF"/>
+              </w:rPr>
+              <w:t>Connects to frontend</w:t>
+            </w:r>
+          </w:p>
+          <w:p>
+            <w:pPr>
+              <w:pStyle w:val="ListParagraph"/>
+              <w:numPr>
+                <w:ilvl w:val="0"/>
+                <w:numId w:val="7"/>
+              </w:numPr>
+              <w:spacing w:line="276" w:lineRule="auto"/>
+              <w:rPr>
+                <w:rFonts w:cstheme="minorHAnsi"/>
+                <w:color w:val="24292E"/>
+                <w:sz w:val="24"/>
+                <w:szCs w:val="24"/>
+                <w:shd w:val="clear" w:color="auto" w:fill="FFFFFF"/>
+              </w:rPr>
+            </w:pPr>
+            <w:r>
+              <w:rPr>
+                <w:rFonts w:cstheme="minorHAnsi"/>
+                <w:color w:val="24292E"/>
+                <w:sz w:val="24"/>
+                <w:szCs w:val="24"/>
+                <w:shd w:val="clear" w:color="auto" w:fill="FFFFFF"/>
+              </w:rPr>
+              <w:t>Authenticates HTTP requests</w:t>
+            </w:r>
+          </w:p>
+          <w:p>
+            <w:pPr>
+              <w:pStyle w:val="ListParagraph"/>
+              <w:numPr>
+                <w:ilvl w:val="0"/>
+                <w:numId w:val="7"/>
+              </w:numPr>
+              <w:spacing w:line="276" w:lineRule="auto"/>
+              <w:rPr>
+                <w:rFonts w:cstheme="minorHAnsi"/>
+                <w:color w:val="24292E"/>
+                <w:sz w:val="24"/>
+                <w:szCs w:val="24"/>
+                <w:shd w:val="clear" w:color="auto" w:fill="FFFFFF"/>
+              </w:rPr>
+            </w:pPr>
+            <w:r>
+              <w:rPr>
+                <w:rFonts w:cstheme="minorHAnsi"/>
+                <w:color w:val="24292E"/>
+                <w:sz w:val="24"/>
+                <w:szCs w:val="24"/>
+                <w:shd w:val="clear" w:color="auto" w:fill="FFFFFF"/>
+              </w:rPr>
+              <w:t>Returns HTTP response</w:t>
+            </w:r>
+          </w:p>
+          <w:p>
+            <w:pPr>
+              <w:pStyle w:val="ListParagraph"/>
+              <w:numPr>
+                <w:ilvl w:val="0"/>
+                <w:numId w:val="7"/>
+              </w:numPr>
+              <w:spacing w:line="276" w:lineRule="auto"/>
+              <w:rPr>
+                <w:rFonts w:cstheme="minorHAnsi"/>
+                <w:color w:val="24292E"/>
+                <w:sz w:val="24"/>
+                <w:szCs w:val="24"/>
+                <w:shd w:val="clear" w:color="auto" w:fill="FFFFFF"/>
+              </w:rPr>
+            </w:pPr>
+            <w:r>
+              <w:rPr>
+                <w:rFonts w:cstheme="minorHAnsi"/>
+                <w:color w:val="24292E"/>
+                <w:sz w:val="24"/>
+                <w:szCs w:val="24"/>
+                <w:shd w:val="clear" w:color="auto" w:fill="FFFFFF"/>
+              </w:rPr>
+              <w:t>Sends errors when needed</w:t>
+            </w:r>
+          </w:p>
+        </w:tc>
+        <w:tc>
+          <w:tcPr>
+            <w:tcW w:w="4675" w:type="dxa"/>
+          </w:tcPr>
+          <w:p>
+            <w:pPr>
+              <w:spacing w:line="276" w:lineRule="auto"/>
+              <w:rPr>
+                <w:rFonts w:cstheme="minorHAnsi"/>
+                <w:color w:val="24292E"/>
+                <w:sz w:val="24"/>
+                <w:szCs w:val="24"/>
+                <w:shd w:val="clear" w:color="auto" w:fill="FFFFFF"/>
+              </w:rPr>
+            </w:pPr>
+            <w:r>
+              <w:rPr>
+                <w:rFonts w:cstheme="minorHAnsi"/>
+                <w:color w:val="24292E"/>
+                <w:sz w:val="24"/>
+                <w:szCs w:val="24"/>
+                <w:shd w:val="clear" w:color="auto" w:fill="FFFFFF"/>
+              </w:rPr>
+              <w:t>User</w:t>
+            </w:r>
+          </w:p>
+          <w:p>
+            <w:pPr>
+              <w:spacing w:line="276" w:lineRule="auto"/>
+              <w:rPr>
+                <w:rFonts w:cstheme="minorHAnsi"/>
+                <w:color w:val="24292E"/>
+                <w:sz w:val="24"/>
+                <w:szCs w:val="24"/>
+                <w:shd w:val="clear" w:color="auto" w:fill="FFFFFF"/>
+              </w:rPr>
+            </w:pPr>
+            <w:r>
+              <w:rPr>
+                <w:rFonts w:cstheme="minorHAnsi"/>
+                <w:color w:val="24292E"/>
+                <w:sz w:val="24"/>
+                <w:szCs w:val="24"/>
+                <w:shd w:val="clear" w:color="auto" w:fill="FFFFFF"/>
+              </w:rPr>
+              <w:t>Controller[s]</w:t>
+            </w:r>
+          </w:p>
+        </w:tc>
+      </w:tr>
+    </w:tbl>
+    <w:p>
+      <w:pPr>
+        <w:spacing w:after="0" w:line="276" w:lineRule="auto"/>
         <w:rPr>
           <w:rFonts w:cstheme="minorHAnsi"/>
           <w:color w:val="24292E"/>
@@ -3348,10 +2907,7 @@
           <w:szCs w:val="24"/>
           <w:shd w:val="clear" w:color="auto" w:fill="FFFFFF"/>
         </w:rPr>
-        <w:t>Please edit me! (I mean the file)</w:t>
-      </w:r>
-      <w:bookmarkStart w:id="0" w:name="_GoBack"/>
-      <w:bookmarkEnd w:id="0"/>
+      </w:pPr>
     </w:p>
     <w:sectPr>
       <w:headerReference w:type="default" r:id="rId8"/>
@@ -3628,7 +3184,7 @@
             <w:i/>
             <w:noProof/>
           </w:rPr>
-          <w:t>4</w:t>
+          <w:t>1</w:t>
         </w:r>
         <w:r>
           <w:rPr>
@@ -5396,7 +4952,7 @@
 </file>
 
 <file path=customXml/itemProps1.xml><?xml version="1.0" encoding="utf-8"?>
-<ds:datastoreItem xmlns:ds="http://schemas.openxmlformats.org/officeDocument/2006/customXml" ds:itemID="{DA3B4CC4-65E8-4D7E-BD9E-4190CEF68743}">
+<ds:datastoreItem xmlns:ds="http://schemas.openxmlformats.org/officeDocument/2006/customXml" ds:itemID="{A2683A05-0E6B-463E-BC25-B43E9C0811CF}">
   <ds:schemaRefs>
     <ds:schemaRef ds:uri="http://schemas.openxmlformats.org/officeDocument/2006/bibliography"/>
   </ds:schemaRefs>

</xml_diff>